<commit_message>
Adiciona diagrama de casos de uso ao documento
</commit_message>
<xml_diff>
--- a/docs/DocumentoDeRequisitos.docx
+++ b/docs/DocumentoDeRequisitos.docx
@@ -13,14 +13,34 @@
           <w:color w:val="auto"/>
         </w:rPr>
       </w:pPr>
+      <w:proofErr w:type="spellStart"/>
       <w:r>
         <w:rPr>
           <w:rFonts w:ascii="Roboto Light" w:hAnsi="Roboto Light"/>
           <w:b w:val="0"/>
           <w:color w:val="auto"/>
         </w:rPr>
-        <w:t>Universidade Federal de Pernambuco</w:t>
+        <w:t>Universidade</w:t>
       </w:r>
+      <w:proofErr w:type="spellEnd"/>
+      <w:r>
+        <w:rPr>
+          <w:rFonts w:ascii="Roboto Light" w:hAnsi="Roboto Light"/>
+          <w:b w:val="0"/>
+          <w:color w:val="auto"/>
+        </w:rPr>
+        <w:t xml:space="preserve"> Federal de </w:t>
+      </w:r>
+      <w:proofErr w:type="spellStart"/>
+      <w:r>
+        <w:rPr>
+          <w:rFonts w:ascii="Roboto Light" w:hAnsi="Roboto Light"/>
+          <w:b w:val="0"/>
+          <w:color w:val="auto"/>
+        </w:rPr>
+        <w:t>Pernambuco</w:t>
+      </w:r>
+      <w:proofErr w:type="spellEnd"/>
     </w:p>
     <w:p>
       <w:pPr>
@@ -318,8 +338,18 @@
           <w:sz w:val="28"/>
           <w:szCs w:val="28"/>
         </w:rPr>
-        <w:t>Aluno: Bruno Machado Dias Macena</w:t>
+        <w:t xml:space="preserve">Aluno: Bruno Machado Dias </w:t>
       </w:r>
+      <w:proofErr w:type="spellStart"/>
+      <w:r>
+        <w:rPr>
+          <w:rFonts w:ascii="Roboto Light" w:hAnsi="Roboto Light"/>
+          <w:sz w:val="28"/>
+          <w:szCs w:val="28"/>
+        </w:rPr>
+        <w:t>Macena</w:t>
+      </w:r>
+      <w:proofErr w:type="spellEnd"/>
     </w:p>
     <w:p>
       <w:pPr>
@@ -403,6 +433,7 @@
               <w:b w:val="0"/>
             </w:rPr>
           </w:pPr>
+          <w:proofErr w:type="spellStart"/>
           <w:r>
             <w:rPr>
               <w:rStyle w:val="Heading1Char"/>
@@ -411,6 +442,7 @@
             </w:rPr>
             <w:t>Sumário</w:t>
           </w:r>
+          <w:proofErr w:type="spellEnd"/>
         </w:p>
         <w:p>
           <w:pPr>
@@ -1902,7 +1934,7 @@
               <w:b w:val="0"/>
               <w:noProof/>
             </w:rPr>
-            <w:t>22</w:t>
+            <w:t>23</w:t>
           </w:r>
           <w:r>
             <w:rPr>
@@ -1943,6 +1975,8 @@
           <w:docGrid w:linePitch="360"/>
         </w:sectPr>
       </w:pPr>
+      <w:bookmarkStart w:id="0" w:name="_GoBack"/>
+      <w:bookmarkEnd w:id="0"/>
     </w:p>
     <w:p>
       <w:pPr>
@@ -1963,22 +1997,22 @@
         </w:numPr>
         <w:ind w:left="426" w:hanging="426"/>
       </w:pPr>
-      <w:bookmarkStart w:id="0" w:name="_Toc222835553"/>
+      <w:bookmarkStart w:id="1" w:name="_Toc222835553"/>
       <w:r>
         <w:t>Introdução</w:t>
       </w:r>
-      <w:bookmarkEnd w:id="0"/>
+      <w:bookmarkEnd w:id="1"/>
     </w:p>
     <w:p/>
     <w:p>
       <w:pPr>
         <w:pStyle w:val="Heading2"/>
       </w:pPr>
-      <w:bookmarkStart w:id="1" w:name="_Toc222835554"/>
+      <w:bookmarkStart w:id="2" w:name="_Toc222835554"/>
       <w:r>
         <w:t>Objetivos do documento</w:t>
       </w:r>
-      <w:bookmarkEnd w:id="1"/>
+      <w:bookmarkEnd w:id="2"/>
     </w:p>
     <w:p/>
     <w:p>
@@ -2026,11 +2060,11 @@
       <w:pPr>
         <w:pStyle w:val="Heading2"/>
       </w:pPr>
-      <w:bookmarkStart w:id="2" w:name="_Toc222835555"/>
+      <w:bookmarkStart w:id="3" w:name="_Toc222835555"/>
       <w:r>
         <w:t>Escopo do projeto</w:t>
       </w:r>
-      <w:bookmarkEnd w:id="2"/>
+      <w:bookmarkEnd w:id="3"/>
     </w:p>
     <w:p/>
     <w:p>
@@ -2141,11 +2175,11 @@
       <w:pPr>
         <w:pStyle w:val="Heading2"/>
       </w:pPr>
-      <w:bookmarkStart w:id="3" w:name="_Toc222835556"/>
+      <w:bookmarkStart w:id="4" w:name="_Toc222835556"/>
       <w:r>
         <w:t>Definições e siglas</w:t>
       </w:r>
-      <w:bookmarkEnd w:id="3"/>
+      <w:bookmarkEnd w:id="4"/>
     </w:p>
     <w:p/>
     <w:tbl>
@@ -2543,6 +2577,7 @@
               </w:rPr>
               <w:t xml:space="preserve">Requisito não-funcional de </w:t>
             </w:r>
+            <w:proofErr w:type="spellStart"/>
             <w:r>
               <w:rPr>
                 <w:rFonts w:ascii="Roboto Light" w:hAnsi="Roboto Light"/>
@@ -2551,6 +2586,7 @@
               </w:rPr>
               <w:t>manutenabilidade</w:t>
             </w:r>
+            <w:proofErr w:type="spellEnd"/>
           </w:p>
         </w:tc>
       </w:tr>
@@ -2677,12 +2713,11 @@
         </w:numPr>
         <w:ind w:left="426" w:hanging="426"/>
       </w:pPr>
-      <w:bookmarkStart w:id="4" w:name="_Toc222835557"/>
+      <w:bookmarkStart w:id="5" w:name="_Toc222835557"/>
       <w:r>
-        <w:lastRenderedPageBreak/>
         <w:t>Requisitos Funcionais</w:t>
       </w:r>
-      <w:bookmarkEnd w:id="4"/>
+      <w:bookmarkEnd w:id="5"/>
     </w:p>
     <w:p/>
     <w:tbl>
@@ -4289,17 +4324,7 @@
                 <w:sz w:val="20"/>
                 <w:szCs w:val="20"/>
               </w:rPr>
-              <w:t xml:space="preserve">remover o registro </w:t>
-            </w:r>
-            <w:r>
-              <w:rPr>
-                <w:rFonts w:ascii="Roboto Light" w:hAnsi="Roboto Light"/>
-                <w:b w:val="0"/>
-                <w:sz w:val="20"/>
-                <w:szCs w:val="20"/>
-              </w:rPr>
-              <w:lastRenderedPageBreak/>
-              <w:t>de um atendente do sistema.</w:t>
+              <w:t>remover o registro de um atendente do sistema.</w:t>
             </w:r>
           </w:p>
           <w:p>
@@ -4335,7 +4360,6 @@
                 <w:sz w:val="28"/>
                 <w:szCs w:val="28"/>
               </w:rPr>
-              <w:lastRenderedPageBreak/>
               <w:t>Importante</w:t>
             </w:r>
           </w:p>
@@ -7763,17 +7787,7 @@
                 <w:sz w:val="20"/>
                 <w:szCs w:val="20"/>
               </w:rPr>
-              <w:t xml:space="preserve">mite ao analista clínico corrigir </w:t>
-            </w:r>
-            <w:r>
-              <w:rPr>
-                <w:rFonts w:ascii="Roboto Light" w:hAnsi="Roboto Light"/>
-                <w:b w:val="0"/>
-                <w:sz w:val="20"/>
-                <w:szCs w:val="20"/>
-              </w:rPr>
-              <w:lastRenderedPageBreak/>
-              <w:t>informações dos resultados de um exame feito por determinado paciente.</w:t>
+              <w:t>mite ao analista clínico corrigir informações dos resultados de um exame feito por determinado paciente.</w:t>
             </w:r>
           </w:p>
           <w:p>
@@ -7809,7 +7823,6 @@
                 <w:sz w:val="28"/>
                 <w:szCs w:val="28"/>
               </w:rPr>
-              <w:lastRenderedPageBreak/>
               <w:t>Importante</w:t>
             </w:r>
           </w:p>
@@ -9252,7 +9265,27 @@
                 <w:sz w:val="20"/>
                 <w:szCs w:val="20"/>
               </w:rPr>
-              <w:t>mite a usuários cadastrados no sistema acessarem o sistema com suas devidas credenciais (login e senha).</w:t>
+              <w:t>mite a usuários cadastrados no sistema acessarem o sistema com suas devidas credenciais (</w:t>
+            </w:r>
+            <w:proofErr w:type="spellStart"/>
+            <w:r>
+              <w:rPr>
+                <w:rFonts w:ascii="Roboto Light" w:hAnsi="Roboto Light"/>
+                <w:b w:val="0"/>
+                <w:sz w:val="20"/>
+                <w:szCs w:val="20"/>
+              </w:rPr>
+              <w:t>login</w:t>
+            </w:r>
+            <w:proofErr w:type="spellEnd"/>
+            <w:r>
+              <w:rPr>
+                <w:rFonts w:ascii="Roboto Light" w:hAnsi="Roboto Light"/>
+                <w:b w:val="0"/>
+                <w:sz w:val="20"/>
+                <w:szCs w:val="20"/>
+              </w:rPr>
+              <w:t xml:space="preserve"> e senha).</w:t>
             </w:r>
           </w:p>
           <w:p>
@@ -9516,7 +9549,6 @@
                 <w:sz w:val="20"/>
                 <w:szCs w:val="20"/>
               </w:rPr>
-              <w:lastRenderedPageBreak/>
               <w:t>Permite que usuário saia do sistema.</w:t>
             </w:r>
           </w:p>
@@ -9542,7 +9574,6 @@
                 <w:sz w:val="28"/>
                 <w:szCs w:val="28"/>
               </w:rPr>
-              <w:lastRenderedPageBreak/>
               <w:t>Importante</w:t>
             </w:r>
           </w:p>
@@ -9559,326 +9590,20 @@
         </w:numPr>
         <w:ind w:left="426" w:hanging="426"/>
       </w:pPr>
-      <w:bookmarkStart w:id="5" w:name="_Toc222835558"/>
+      <w:bookmarkStart w:id="6" w:name="_Toc222835558"/>
       <w:r>
         <w:t>Requisitos não-funcionais</w:t>
       </w:r>
-      <w:bookmarkEnd w:id="5"/>
+      <w:bookmarkEnd w:id="6"/>
     </w:p>
     <w:p/>
     <w:p>
       <w:pPr>
         <w:pStyle w:val="Heading2"/>
       </w:pPr>
-      <w:bookmarkStart w:id="6" w:name="_Toc222835559"/>
+      <w:bookmarkStart w:id="7" w:name="_Toc222835559"/>
       <w:r>
         <w:t>Processo</w:t>
-      </w:r>
-      <w:bookmarkEnd w:id="6"/>
-    </w:p>
-    <w:p/>
-    <w:tbl>
-      <w:tblPr>
-        <w:tblStyle w:val="MediumShading1-Accent5"/>
-        <w:tblW w:w="0" w:type="auto"/>
-        <w:jc w:val="center"/>
-        <w:tblLook w:val="04A0" w:firstRow="1" w:lastRow="0" w:firstColumn="1" w:lastColumn="0" w:noHBand="0" w:noVBand="1"/>
-      </w:tblPr>
-      <w:tblGrid>
-        <w:gridCol w:w="4258"/>
-        <w:gridCol w:w="4258"/>
-      </w:tblGrid>
-      <w:tr>
-        <w:trPr>
-          <w:cnfStyle w:val="100000000000" w:firstRow="1" w:lastRow="0" w:firstColumn="0" w:lastColumn="0" w:oddVBand="0" w:evenVBand="0" w:oddHBand="0" w:evenHBand="0" w:firstRowFirstColumn="0" w:firstRowLastColumn="0" w:lastRowFirstColumn="0" w:lastRowLastColumn="0"/>
-          <w:jc w:val="center"/>
-        </w:trPr>
-        <w:tc>
-          <w:tcPr>
-            <w:cnfStyle w:val="001000000000" w:firstRow="0" w:lastRow="0" w:firstColumn="1" w:lastColumn="0" w:oddVBand="0" w:evenVBand="0" w:oddHBand="0" w:evenHBand="0" w:firstRowFirstColumn="0" w:firstRowLastColumn="0" w:lastRowFirstColumn="0" w:lastRowLastColumn="0"/>
-            <w:tcW w:w="4258" w:type="dxa"/>
-            <w:vAlign w:val="center"/>
-          </w:tcPr>
-          <w:p>
-            <w:pPr>
-              <w:spacing w:line="276" w:lineRule="auto"/>
-              <w:jc w:val="center"/>
-              <w:rPr>
-                <w:rFonts w:ascii="Roboto Regular" w:hAnsi="Roboto Regular"/>
-                <w:b w:val="0"/>
-                <w:sz w:val="22"/>
-                <w:szCs w:val="22"/>
-              </w:rPr>
-            </w:pPr>
-            <w:r>
-              <w:rPr>
-                <w:rFonts w:ascii="Roboto Regular" w:hAnsi="Roboto Regular"/>
-                <w:b w:val="0"/>
-                <w:sz w:val="22"/>
-                <w:szCs w:val="22"/>
-              </w:rPr>
-              <w:t>Identificação</w:t>
-            </w:r>
-          </w:p>
-        </w:tc>
-        <w:tc>
-          <w:tcPr>
-            <w:tcW w:w="4258" w:type="dxa"/>
-            <w:vAlign w:val="center"/>
-          </w:tcPr>
-          <w:p>
-            <w:pPr>
-              <w:spacing w:line="276" w:lineRule="auto"/>
-              <w:jc w:val="center"/>
-              <w:cnfStyle w:val="100000000000" w:firstRow="1" w:lastRow="0" w:firstColumn="0" w:lastColumn="0" w:oddVBand="0" w:evenVBand="0" w:oddHBand="0" w:evenHBand="0" w:firstRowFirstColumn="0" w:firstRowLastColumn="0" w:lastRowFirstColumn="0" w:lastRowLastColumn="0"/>
-              <w:rPr>
-                <w:rFonts w:ascii="Roboto Regular" w:hAnsi="Roboto Regular"/>
-                <w:b w:val="0"/>
-                <w:sz w:val="22"/>
-                <w:szCs w:val="22"/>
-              </w:rPr>
-            </w:pPr>
-            <w:r>
-              <w:rPr>
-                <w:rFonts w:ascii="Roboto Regular" w:hAnsi="Roboto Regular"/>
-                <w:b w:val="0"/>
-                <w:sz w:val="22"/>
-                <w:szCs w:val="22"/>
-              </w:rPr>
-              <w:t>Descrição</w:t>
-            </w:r>
-          </w:p>
-        </w:tc>
-      </w:tr>
-      <w:tr>
-        <w:trPr>
-          <w:cnfStyle w:val="000000100000" w:firstRow="0" w:lastRow="0" w:firstColumn="0" w:lastColumn="0" w:oddVBand="0" w:evenVBand="0" w:oddHBand="1" w:evenHBand="0" w:firstRowFirstColumn="0" w:firstRowLastColumn="0" w:lastRowFirstColumn="0" w:lastRowLastColumn="0"/>
-          <w:jc w:val="center"/>
-        </w:trPr>
-        <w:tc>
-          <w:tcPr>
-            <w:cnfStyle w:val="001000000000" w:firstRow="0" w:lastRow="0" w:firstColumn="1" w:lastColumn="0" w:oddVBand="0" w:evenVBand="0" w:oddHBand="0" w:evenHBand="0" w:firstRowFirstColumn="0" w:firstRowLastColumn="0" w:lastRowFirstColumn="0" w:lastRowLastColumn="0"/>
-            <w:tcW w:w="4258" w:type="dxa"/>
-            <w:vAlign w:val="center"/>
-          </w:tcPr>
-          <w:p>
-            <w:pPr>
-              <w:spacing w:line="276" w:lineRule="auto"/>
-              <w:jc w:val="center"/>
-              <w:rPr>
-                <w:rFonts w:ascii="Roboto Light" w:hAnsi="Roboto Light"/>
-                <w:b w:val="0"/>
-                <w:sz w:val="22"/>
-                <w:szCs w:val="22"/>
-              </w:rPr>
-            </w:pPr>
-            <w:r>
-              <w:rPr>
-                <w:rFonts w:ascii="Roboto Light" w:hAnsi="Roboto Light"/>
-                <w:b w:val="0"/>
-                <w:sz w:val="22"/>
-                <w:szCs w:val="22"/>
-              </w:rPr>
-              <w:t>RNF/PROC-01</w:t>
-            </w:r>
-          </w:p>
-        </w:tc>
-        <w:tc>
-          <w:tcPr>
-            <w:tcW w:w="4258" w:type="dxa"/>
-            <w:vAlign w:val="center"/>
-          </w:tcPr>
-          <w:p>
-            <w:pPr>
-              <w:spacing w:line="276" w:lineRule="auto"/>
-              <w:jc w:val="center"/>
-              <w:cnfStyle w:val="000000100000" w:firstRow="0" w:lastRow="0" w:firstColumn="0" w:lastColumn="0" w:oddVBand="0" w:evenVBand="0" w:oddHBand="1" w:evenHBand="0" w:firstRowFirstColumn="0" w:firstRowLastColumn="0" w:lastRowFirstColumn="0" w:lastRowLastColumn="0"/>
-              <w:rPr>
-                <w:rFonts w:ascii="Roboto Light" w:hAnsi="Roboto Light"/>
-                <w:sz w:val="22"/>
-                <w:szCs w:val="22"/>
-              </w:rPr>
-            </w:pPr>
-            <w:r>
-              <w:rPr>
-                <w:rFonts w:ascii="Roboto Light" w:hAnsi="Roboto Light"/>
-                <w:sz w:val="22"/>
-                <w:szCs w:val="22"/>
-              </w:rPr>
-              <w:t xml:space="preserve">O sistema web </w:t>
-            </w:r>
-            <w:r>
-              <w:rPr>
-                <w:rFonts w:ascii="Roboto Light" w:hAnsi="Roboto Light"/>
-                <w:sz w:val="22"/>
-                <w:szCs w:val="22"/>
-              </w:rPr>
-              <w:t>ser</w:t>
-            </w:r>
-            <w:r>
-              <w:rPr>
-                <w:rFonts w:ascii="Roboto Light" w:hAnsi="Roboto Light"/>
-                <w:sz w:val="22"/>
-                <w:szCs w:val="22"/>
-              </w:rPr>
-              <w:t>á implementado utilizando Ruby on Rails, HTML, CSS e Javascript</w:t>
-            </w:r>
-          </w:p>
-        </w:tc>
-      </w:tr>
-    </w:tbl>
-    <w:p/>
-    <w:tbl>
-      <w:tblPr>
-        <w:tblStyle w:val="MediumShading1-Accent5"/>
-        <w:tblW w:w="0" w:type="auto"/>
-        <w:jc w:val="center"/>
-        <w:tblLook w:val="04A0" w:firstRow="1" w:lastRow="0" w:firstColumn="1" w:lastColumn="0" w:noHBand="0" w:noVBand="1"/>
-      </w:tblPr>
-      <w:tblGrid>
-        <w:gridCol w:w="4258"/>
-        <w:gridCol w:w="4258"/>
-      </w:tblGrid>
-      <w:tr>
-        <w:trPr>
-          <w:cnfStyle w:val="100000000000" w:firstRow="1" w:lastRow="0" w:firstColumn="0" w:lastColumn="0" w:oddVBand="0" w:evenVBand="0" w:oddHBand="0" w:evenHBand="0" w:firstRowFirstColumn="0" w:firstRowLastColumn="0" w:lastRowFirstColumn="0" w:lastRowLastColumn="0"/>
-          <w:jc w:val="center"/>
-        </w:trPr>
-        <w:tc>
-          <w:tcPr>
-            <w:cnfStyle w:val="001000000000" w:firstRow="0" w:lastRow="0" w:firstColumn="1" w:lastColumn="0" w:oddVBand="0" w:evenVBand="0" w:oddHBand="0" w:evenHBand="0" w:firstRowFirstColumn="0" w:firstRowLastColumn="0" w:lastRowFirstColumn="0" w:lastRowLastColumn="0"/>
-            <w:tcW w:w="4258" w:type="dxa"/>
-            <w:vAlign w:val="center"/>
-          </w:tcPr>
-          <w:p>
-            <w:pPr>
-              <w:spacing w:line="276" w:lineRule="auto"/>
-              <w:jc w:val="center"/>
-              <w:rPr>
-                <w:rFonts w:ascii="Roboto Regular" w:hAnsi="Roboto Regular"/>
-                <w:b w:val="0"/>
-                <w:sz w:val="22"/>
-                <w:szCs w:val="22"/>
-              </w:rPr>
-            </w:pPr>
-            <w:r>
-              <w:rPr>
-                <w:rFonts w:ascii="Roboto Regular" w:hAnsi="Roboto Regular"/>
-                <w:b w:val="0"/>
-                <w:sz w:val="22"/>
-                <w:szCs w:val="22"/>
-              </w:rPr>
-              <w:t>Identificação</w:t>
-            </w:r>
-          </w:p>
-        </w:tc>
-        <w:tc>
-          <w:tcPr>
-            <w:tcW w:w="4258" w:type="dxa"/>
-            <w:vAlign w:val="center"/>
-          </w:tcPr>
-          <w:p>
-            <w:pPr>
-              <w:spacing w:line="276" w:lineRule="auto"/>
-              <w:jc w:val="center"/>
-              <w:cnfStyle w:val="100000000000" w:firstRow="1" w:lastRow="0" w:firstColumn="0" w:lastColumn="0" w:oddVBand="0" w:evenVBand="0" w:oddHBand="0" w:evenHBand="0" w:firstRowFirstColumn="0" w:firstRowLastColumn="0" w:lastRowFirstColumn="0" w:lastRowLastColumn="0"/>
-              <w:rPr>
-                <w:rFonts w:ascii="Roboto Regular" w:hAnsi="Roboto Regular"/>
-                <w:b w:val="0"/>
-                <w:sz w:val="22"/>
-                <w:szCs w:val="22"/>
-              </w:rPr>
-            </w:pPr>
-            <w:r>
-              <w:rPr>
-                <w:rFonts w:ascii="Roboto Regular" w:hAnsi="Roboto Regular"/>
-                <w:b w:val="0"/>
-                <w:sz w:val="22"/>
-                <w:szCs w:val="22"/>
-              </w:rPr>
-              <w:t>Descrição</w:t>
-            </w:r>
-          </w:p>
-        </w:tc>
-      </w:tr>
-      <w:tr>
-        <w:trPr>
-          <w:cnfStyle w:val="000000100000" w:firstRow="0" w:lastRow="0" w:firstColumn="0" w:lastColumn="0" w:oddVBand="0" w:evenVBand="0" w:oddHBand="1" w:evenHBand="0" w:firstRowFirstColumn="0" w:firstRowLastColumn="0" w:lastRowFirstColumn="0" w:lastRowLastColumn="0"/>
-          <w:jc w:val="center"/>
-        </w:trPr>
-        <w:tc>
-          <w:tcPr>
-            <w:cnfStyle w:val="001000000000" w:firstRow="0" w:lastRow="0" w:firstColumn="1" w:lastColumn="0" w:oddVBand="0" w:evenVBand="0" w:oddHBand="0" w:evenHBand="0" w:firstRowFirstColumn="0" w:firstRowLastColumn="0" w:lastRowFirstColumn="0" w:lastRowLastColumn="0"/>
-            <w:tcW w:w="4258" w:type="dxa"/>
-            <w:vAlign w:val="center"/>
-          </w:tcPr>
-          <w:p>
-            <w:pPr>
-              <w:spacing w:line="276" w:lineRule="auto"/>
-              <w:jc w:val="center"/>
-              <w:rPr>
-                <w:rFonts w:ascii="Roboto Light" w:hAnsi="Roboto Light"/>
-                <w:b w:val="0"/>
-                <w:sz w:val="22"/>
-                <w:szCs w:val="22"/>
-              </w:rPr>
-            </w:pPr>
-            <w:r>
-              <w:rPr>
-                <w:rFonts w:ascii="Roboto Light" w:hAnsi="Roboto Light"/>
-                <w:b w:val="0"/>
-                <w:sz w:val="22"/>
-                <w:szCs w:val="22"/>
-              </w:rPr>
-              <w:t>RNF/PROC-0</w:t>
-            </w:r>
-            <w:r>
-              <w:rPr>
-                <w:rFonts w:ascii="Roboto Light" w:hAnsi="Roboto Light"/>
-                <w:b w:val="0"/>
-                <w:sz w:val="22"/>
-                <w:szCs w:val="22"/>
-              </w:rPr>
-              <w:t>2</w:t>
-            </w:r>
-          </w:p>
-        </w:tc>
-        <w:tc>
-          <w:tcPr>
-            <w:tcW w:w="4258" w:type="dxa"/>
-            <w:vAlign w:val="center"/>
-          </w:tcPr>
-          <w:p>
-            <w:pPr>
-              <w:spacing w:line="276" w:lineRule="auto"/>
-              <w:jc w:val="center"/>
-              <w:cnfStyle w:val="000000100000" w:firstRow="0" w:lastRow="0" w:firstColumn="0" w:lastColumn="0" w:oddVBand="0" w:evenVBand="0" w:oddHBand="1" w:evenHBand="0" w:firstRowFirstColumn="0" w:firstRowLastColumn="0" w:lastRowFirstColumn="0" w:lastRowLastColumn="0"/>
-              <w:rPr>
-                <w:rFonts w:ascii="Roboto Light" w:hAnsi="Roboto Light"/>
-                <w:sz w:val="22"/>
-                <w:szCs w:val="22"/>
-              </w:rPr>
-            </w:pPr>
-            <w:r>
-              <w:rPr>
-                <w:rFonts w:ascii="Roboto Light" w:hAnsi="Roboto Light"/>
-                <w:sz w:val="22"/>
-                <w:szCs w:val="22"/>
-              </w:rPr>
-              <w:t>O sistema web deverá ser navegável através de todos os navegadores mais conhecidos do mercado</w:t>
-            </w:r>
-          </w:p>
-        </w:tc>
-      </w:tr>
-    </w:tbl>
-    <w:p/>
-    <w:p>
-      <w:pPr>
-        <w:pStyle w:val="Heading2"/>
-      </w:pPr>
-      <w:bookmarkStart w:id="7" w:name="_Toc222835560"/>
-      <w:r>
-        <w:t>Segurança</w:t>
       </w:r>
       <w:bookmarkEnd w:id="7"/>
     </w:p>
@@ -9985,25 +9710,7 @@
                 <w:sz w:val="22"/>
                 <w:szCs w:val="22"/>
               </w:rPr>
-              <w:t>RNF/SEG</w:t>
-            </w:r>
-            <w:r>
-              <w:rPr>
-                <w:rFonts w:ascii="Roboto Light" w:hAnsi="Roboto Light"/>
-                <w:b w:val="0"/>
-                <w:sz w:val="22"/>
-                <w:szCs w:val="22"/>
-              </w:rPr>
-              <w:t>-0</w:t>
-            </w:r>
-            <w:r>
-              <w:rPr>
-                <w:rFonts w:ascii="Roboto Light" w:hAnsi="Roboto Light"/>
-                <w:b w:val="0"/>
-                <w:sz w:val="22"/>
-                <w:szCs w:val="22"/>
-              </w:rPr>
-              <w:t>3</w:t>
+              <w:t>RNF/PROC-01</w:t>
             </w:r>
           </w:p>
         </w:tc>
@@ -10029,8 +9736,88 @@
                 <w:sz w:val="22"/>
                 <w:szCs w:val="22"/>
               </w:rPr>
-              <w:t>Só poderão acessar o sistema usuários que possuírem login e senha registrados</w:t>
-            </w:r>
+              <w:t xml:space="preserve">O sistema web </w:t>
+            </w:r>
+            <w:r>
+              <w:rPr>
+                <w:rFonts w:ascii="Roboto Light" w:hAnsi="Roboto Light"/>
+                <w:sz w:val="22"/>
+                <w:szCs w:val="22"/>
+              </w:rPr>
+              <w:t>ser</w:t>
+            </w:r>
+            <w:r>
+              <w:rPr>
+                <w:rFonts w:ascii="Roboto Light" w:hAnsi="Roboto Light"/>
+                <w:sz w:val="22"/>
+                <w:szCs w:val="22"/>
+              </w:rPr>
+              <w:t xml:space="preserve">á implementado utilizando </w:t>
+            </w:r>
+            <w:proofErr w:type="spellStart"/>
+            <w:r>
+              <w:rPr>
+                <w:rFonts w:ascii="Roboto Light" w:hAnsi="Roboto Light"/>
+                <w:sz w:val="22"/>
+                <w:szCs w:val="22"/>
+              </w:rPr>
+              <w:t>Ruby</w:t>
+            </w:r>
+            <w:proofErr w:type="spellEnd"/>
+            <w:r>
+              <w:rPr>
+                <w:rFonts w:ascii="Roboto Light" w:hAnsi="Roboto Light"/>
+                <w:sz w:val="22"/>
+                <w:szCs w:val="22"/>
+              </w:rPr>
+              <w:t xml:space="preserve"> </w:t>
+            </w:r>
+            <w:proofErr w:type="spellStart"/>
+            <w:r>
+              <w:rPr>
+                <w:rFonts w:ascii="Roboto Light" w:hAnsi="Roboto Light"/>
+                <w:sz w:val="22"/>
+                <w:szCs w:val="22"/>
+              </w:rPr>
+              <w:t>on</w:t>
+            </w:r>
+            <w:proofErr w:type="spellEnd"/>
+            <w:r>
+              <w:rPr>
+                <w:rFonts w:ascii="Roboto Light" w:hAnsi="Roboto Light"/>
+                <w:sz w:val="22"/>
+                <w:szCs w:val="22"/>
+              </w:rPr>
+              <w:t xml:space="preserve"> </w:t>
+            </w:r>
+            <w:proofErr w:type="spellStart"/>
+            <w:r>
+              <w:rPr>
+                <w:rFonts w:ascii="Roboto Light" w:hAnsi="Roboto Light"/>
+                <w:sz w:val="22"/>
+                <w:szCs w:val="22"/>
+              </w:rPr>
+              <w:t>Rails</w:t>
+            </w:r>
+            <w:proofErr w:type="spellEnd"/>
+            <w:r>
+              <w:rPr>
+                <w:rFonts w:ascii="Roboto Light" w:hAnsi="Roboto Light"/>
+                <w:sz w:val="22"/>
+                <w:szCs w:val="22"/>
+              </w:rPr>
+              <w:t xml:space="preserve">, HTML, CSS e </w:t>
+            </w:r>
+            <w:proofErr w:type="spellStart"/>
+            <w:r>
+              <w:rPr>
+                <w:rFonts w:ascii="Roboto Light" w:hAnsi="Roboto Light"/>
+                <w:sz w:val="22"/>
+                <w:szCs w:val="22"/>
+              </w:rPr>
+              <w:t>Javascript</w:t>
+            </w:r>
+            <w:proofErr w:type="spellEnd"/>
           </w:p>
         </w:tc>
       </w:tr>
@@ -10138,25 +9925,16 @@
                 <w:sz w:val="22"/>
                 <w:szCs w:val="22"/>
               </w:rPr>
-              <w:t>RNF/SEG</w:t>
-            </w:r>
-            <w:r>
-              <w:rPr>
-                <w:rFonts w:ascii="Roboto Light" w:hAnsi="Roboto Light"/>
-                <w:b w:val="0"/>
-                <w:sz w:val="22"/>
-                <w:szCs w:val="22"/>
-              </w:rPr>
-              <w:t>-0</w:t>
-            </w:r>
-            <w:r>
-              <w:rPr>
-                <w:rFonts w:ascii="Roboto Light" w:hAnsi="Roboto Light"/>
-                <w:b w:val="0"/>
-                <w:sz w:val="22"/>
-                <w:szCs w:val="22"/>
-              </w:rPr>
-              <w:t>4</w:t>
+              <w:t>RNF/PROC-0</w:t>
+            </w:r>
+            <w:r>
+              <w:rPr>
+                <w:rFonts w:ascii="Roboto Light" w:hAnsi="Roboto Light"/>
+                <w:b w:val="0"/>
+                <w:sz w:val="22"/>
+                <w:szCs w:val="22"/>
+              </w:rPr>
+              <w:t>2</w:t>
             </w:r>
           </w:p>
         </w:tc>
@@ -10182,160 +9960,7 @@
                 <w:sz w:val="22"/>
                 <w:szCs w:val="22"/>
               </w:rPr>
-              <w:t>Somente o administrador poderá registrar, atualizar ou excluir registros de funcionários do laboratório</w:t>
-            </w:r>
-          </w:p>
-        </w:tc>
-      </w:tr>
-    </w:tbl>
-    <w:p/>
-    <w:tbl>
-      <w:tblPr>
-        <w:tblStyle w:val="MediumShading1-Accent5"/>
-        <w:tblW w:w="0" w:type="auto"/>
-        <w:jc w:val="center"/>
-        <w:tblLook w:val="04A0" w:firstRow="1" w:lastRow="0" w:firstColumn="1" w:lastColumn="0" w:noHBand="0" w:noVBand="1"/>
-      </w:tblPr>
-      <w:tblGrid>
-        <w:gridCol w:w="4258"/>
-        <w:gridCol w:w="4258"/>
-      </w:tblGrid>
-      <w:tr>
-        <w:trPr>
-          <w:cnfStyle w:val="100000000000" w:firstRow="1" w:lastRow="0" w:firstColumn="0" w:lastColumn="0" w:oddVBand="0" w:evenVBand="0" w:oddHBand="0" w:evenHBand="0" w:firstRowFirstColumn="0" w:firstRowLastColumn="0" w:lastRowFirstColumn="0" w:lastRowLastColumn="0"/>
-          <w:jc w:val="center"/>
-        </w:trPr>
-        <w:tc>
-          <w:tcPr>
-            <w:cnfStyle w:val="001000000000" w:firstRow="0" w:lastRow="0" w:firstColumn="1" w:lastColumn="0" w:oddVBand="0" w:evenVBand="0" w:oddHBand="0" w:evenHBand="0" w:firstRowFirstColumn="0" w:firstRowLastColumn="0" w:lastRowFirstColumn="0" w:lastRowLastColumn="0"/>
-            <w:tcW w:w="4258" w:type="dxa"/>
-            <w:vAlign w:val="center"/>
-          </w:tcPr>
-          <w:p>
-            <w:pPr>
-              <w:spacing w:line="276" w:lineRule="auto"/>
-              <w:jc w:val="center"/>
-              <w:rPr>
-                <w:rFonts w:ascii="Roboto Regular" w:hAnsi="Roboto Regular"/>
-                <w:b w:val="0"/>
-                <w:sz w:val="22"/>
-                <w:szCs w:val="22"/>
-              </w:rPr>
-            </w:pPr>
-            <w:r>
-              <w:rPr>
-                <w:rFonts w:ascii="Roboto Regular" w:hAnsi="Roboto Regular"/>
-                <w:b w:val="0"/>
-                <w:sz w:val="22"/>
-                <w:szCs w:val="22"/>
-              </w:rPr>
-              <w:t>Identificação</w:t>
-            </w:r>
-          </w:p>
-        </w:tc>
-        <w:tc>
-          <w:tcPr>
-            <w:tcW w:w="4258" w:type="dxa"/>
-            <w:vAlign w:val="center"/>
-          </w:tcPr>
-          <w:p>
-            <w:pPr>
-              <w:spacing w:line="276" w:lineRule="auto"/>
-              <w:jc w:val="center"/>
-              <w:cnfStyle w:val="100000000000" w:firstRow="1" w:lastRow="0" w:firstColumn="0" w:lastColumn="0" w:oddVBand="0" w:evenVBand="0" w:oddHBand="0" w:evenHBand="0" w:firstRowFirstColumn="0" w:firstRowLastColumn="0" w:lastRowFirstColumn="0" w:lastRowLastColumn="0"/>
-              <w:rPr>
-                <w:rFonts w:ascii="Roboto Regular" w:hAnsi="Roboto Regular"/>
-                <w:b w:val="0"/>
-                <w:sz w:val="22"/>
-                <w:szCs w:val="22"/>
-              </w:rPr>
-            </w:pPr>
-            <w:r>
-              <w:rPr>
-                <w:rFonts w:ascii="Roboto Regular" w:hAnsi="Roboto Regular"/>
-                <w:b w:val="0"/>
-                <w:sz w:val="22"/>
-                <w:szCs w:val="22"/>
-              </w:rPr>
-              <w:t>Descrição</w:t>
-            </w:r>
-          </w:p>
-        </w:tc>
-      </w:tr>
-      <w:tr>
-        <w:trPr>
-          <w:cnfStyle w:val="000000100000" w:firstRow="0" w:lastRow="0" w:firstColumn="0" w:lastColumn="0" w:oddVBand="0" w:evenVBand="0" w:oddHBand="1" w:evenHBand="0" w:firstRowFirstColumn="0" w:firstRowLastColumn="0" w:lastRowFirstColumn="0" w:lastRowLastColumn="0"/>
-          <w:jc w:val="center"/>
-        </w:trPr>
-        <w:tc>
-          <w:tcPr>
-            <w:cnfStyle w:val="001000000000" w:firstRow="0" w:lastRow="0" w:firstColumn="1" w:lastColumn="0" w:oddVBand="0" w:evenVBand="0" w:oddHBand="0" w:evenHBand="0" w:firstRowFirstColumn="0" w:firstRowLastColumn="0" w:lastRowFirstColumn="0" w:lastRowLastColumn="0"/>
-            <w:tcW w:w="4258" w:type="dxa"/>
-            <w:vAlign w:val="center"/>
-          </w:tcPr>
-          <w:p>
-            <w:pPr>
-              <w:spacing w:line="276" w:lineRule="auto"/>
-              <w:jc w:val="center"/>
-              <w:rPr>
-                <w:rFonts w:ascii="Roboto Light" w:hAnsi="Roboto Light"/>
-                <w:b w:val="0"/>
-                <w:sz w:val="22"/>
-                <w:szCs w:val="22"/>
-              </w:rPr>
-            </w:pPr>
-            <w:r>
-              <w:rPr>
-                <w:rFonts w:ascii="Roboto Light" w:hAnsi="Roboto Light"/>
-                <w:b w:val="0"/>
-                <w:sz w:val="22"/>
-                <w:szCs w:val="22"/>
-              </w:rPr>
-              <w:t>RNF/SEG</w:t>
-            </w:r>
-            <w:r>
-              <w:rPr>
-                <w:rFonts w:ascii="Roboto Light" w:hAnsi="Roboto Light"/>
-                <w:b w:val="0"/>
-                <w:sz w:val="22"/>
-                <w:szCs w:val="22"/>
-              </w:rPr>
-              <w:t>-0</w:t>
-            </w:r>
-            <w:r>
-              <w:rPr>
-                <w:rFonts w:ascii="Roboto Light" w:hAnsi="Roboto Light"/>
-                <w:b w:val="0"/>
-                <w:sz w:val="22"/>
-                <w:szCs w:val="22"/>
-              </w:rPr>
-              <w:t>5</w:t>
-            </w:r>
-          </w:p>
-        </w:tc>
-        <w:tc>
-          <w:tcPr>
-            <w:tcW w:w="4258" w:type="dxa"/>
-            <w:vAlign w:val="center"/>
-          </w:tcPr>
-          <w:p>
-            <w:pPr>
-              <w:spacing w:line="276" w:lineRule="auto"/>
-              <w:jc w:val="center"/>
-              <w:cnfStyle w:val="000000100000" w:firstRow="0" w:lastRow="0" w:firstColumn="0" w:lastColumn="0" w:oddVBand="0" w:evenVBand="0" w:oddHBand="1" w:evenHBand="0" w:firstRowFirstColumn="0" w:firstRowLastColumn="0" w:lastRowFirstColumn="0" w:lastRowLastColumn="0"/>
-              <w:rPr>
-                <w:rFonts w:ascii="Roboto Light" w:hAnsi="Roboto Light"/>
-                <w:sz w:val="22"/>
-                <w:szCs w:val="22"/>
-              </w:rPr>
-            </w:pPr>
-            <w:r>
-              <w:rPr>
-                <w:rFonts w:ascii="Roboto Light" w:hAnsi="Roboto Light"/>
-                <w:sz w:val="22"/>
-                <w:szCs w:val="22"/>
-              </w:rPr>
-              <w:t>Deverá ser realizado um backup das informações trimestralmente para evitar perda de dados caso ocorra algum tipo de falha</w:t>
+              <w:t>O sistema web deverá ser navegável através de todos os navegadores mais conhecidos do mercado</w:t>
             </w:r>
           </w:p>
         </w:tc>
@@ -10346,9 +9971,9 @@
       <w:pPr>
         <w:pStyle w:val="Heading2"/>
       </w:pPr>
-      <w:bookmarkStart w:id="8" w:name="_Toc222835561"/>
+      <w:bookmarkStart w:id="8" w:name="_Toc222835560"/>
       <w:r>
-        <w:t>Performance</w:t>
+        <w:t>Segurança</w:t>
       </w:r>
       <w:bookmarkEnd w:id="8"/>
     </w:p>
@@ -10455,7 +10080,7 @@
                 <w:sz w:val="22"/>
                 <w:szCs w:val="22"/>
               </w:rPr>
-              <w:t>RNF/PER</w:t>
+              <w:t>RNF/SEG</w:t>
             </w:r>
             <w:r>
               <w:rPr>
@@ -10473,7 +10098,7 @@
                 <w:sz w:val="22"/>
                 <w:szCs w:val="22"/>
               </w:rPr>
-              <w:t>6</w:t>
+              <w:t>3</w:t>
             </w:r>
           </w:p>
         </w:tc>
@@ -10499,7 +10124,331 @@
                 <w:sz w:val="22"/>
                 <w:szCs w:val="22"/>
               </w:rPr>
-              <w:t>O sistema deve responder de forma rápida as solicitações de inserção, remoção e atualização</w:t>
+              <w:t xml:space="preserve">Só poderão acessar o sistema usuários que possuírem </w:t>
+            </w:r>
+            <w:proofErr w:type="spellStart"/>
+            <w:r>
+              <w:rPr>
+                <w:rFonts w:ascii="Roboto Light" w:hAnsi="Roboto Light"/>
+                <w:sz w:val="22"/>
+                <w:szCs w:val="22"/>
+              </w:rPr>
+              <w:t>login</w:t>
+            </w:r>
+            <w:proofErr w:type="spellEnd"/>
+            <w:r>
+              <w:rPr>
+                <w:rFonts w:ascii="Roboto Light" w:hAnsi="Roboto Light"/>
+                <w:sz w:val="22"/>
+                <w:szCs w:val="22"/>
+              </w:rPr>
+              <w:t xml:space="preserve"> e senha registrados</w:t>
+            </w:r>
+          </w:p>
+        </w:tc>
+      </w:tr>
+    </w:tbl>
+    <w:p/>
+    <w:tbl>
+      <w:tblPr>
+        <w:tblStyle w:val="MediumShading1-Accent5"/>
+        <w:tblW w:w="0" w:type="auto"/>
+        <w:jc w:val="center"/>
+        <w:tblLook w:val="04A0" w:firstRow="1" w:lastRow="0" w:firstColumn="1" w:lastColumn="0" w:noHBand="0" w:noVBand="1"/>
+      </w:tblPr>
+      <w:tblGrid>
+        <w:gridCol w:w="4258"/>
+        <w:gridCol w:w="4258"/>
+      </w:tblGrid>
+      <w:tr>
+        <w:trPr>
+          <w:cnfStyle w:val="100000000000" w:firstRow="1" w:lastRow="0" w:firstColumn="0" w:lastColumn="0" w:oddVBand="0" w:evenVBand="0" w:oddHBand="0" w:evenHBand="0" w:firstRowFirstColumn="0" w:firstRowLastColumn="0" w:lastRowFirstColumn="0" w:lastRowLastColumn="0"/>
+          <w:jc w:val="center"/>
+        </w:trPr>
+        <w:tc>
+          <w:tcPr>
+            <w:cnfStyle w:val="001000000000" w:firstRow="0" w:lastRow="0" w:firstColumn="1" w:lastColumn="0" w:oddVBand="0" w:evenVBand="0" w:oddHBand="0" w:evenHBand="0" w:firstRowFirstColumn="0" w:firstRowLastColumn="0" w:lastRowFirstColumn="0" w:lastRowLastColumn="0"/>
+            <w:tcW w:w="4258" w:type="dxa"/>
+            <w:vAlign w:val="center"/>
+          </w:tcPr>
+          <w:p>
+            <w:pPr>
+              <w:spacing w:line="276" w:lineRule="auto"/>
+              <w:jc w:val="center"/>
+              <w:rPr>
+                <w:rFonts w:ascii="Roboto Regular" w:hAnsi="Roboto Regular"/>
+                <w:b w:val="0"/>
+                <w:sz w:val="22"/>
+                <w:szCs w:val="22"/>
+              </w:rPr>
+            </w:pPr>
+            <w:r>
+              <w:rPr>
+                <w:rFonts w:ascii="Roboto Regular" w:hAnsi="Roboto Regular"/>
+                <w:b w:val="0"/>
+                <w:sz w:val="22"/>
+                <w:szCs w:val="22"/>
+              </w:rPr>
+              <w:t>Identificação</w:t>
+            </w:r>
+          </w:p>
+        </w:tc>
+        <w:tc>
+          <w:tcPr>
+            <w:tcW w:w="4258" w:type="dxa"/>
+            <w:vAlign w:val="center"/>
+          </w:tcPr>
+          <w:p>
+            <w:pPr>
+              <w:spacing w:line="276" w:lineRule="auto"/>
+              <w:jc w:val="center"/>
+              <w:cnfStyle w:val="100000000000" w:firstRow="1" w:lastRow="0" w:firstColumn="0" w:lastColumn="0" w:oddVBand="0" w:evenVBand="0" w:oddHBand="0" w:evenHBand="0" w:firstRowFirstColumn="0" w:firstRowLastColumn="0" w:lastRowFirstColumn="0" w:lastRowLastColumn="0"/>
+              <w:rPr>
+                <w:rFonts w:ascii="Roboto Regular" w:hAnsi="Roboto Regular"/>
+                <w:b w:val="0"/>
+                <w:sz w:val="22"/>
+                <w:szCs w:val="22"/>
+              </w:rPr>
+            </w:pPr>
+            <w:r>
+              <w:rPr>
+                <w:rFonts w:ascii="Roboto Regular" w:hAnsi="Roboto Regular"/>
+                <w:b w:val="0"/>
+                <w:sz w:val="22"/>
+                <w:szCs w:val="22"/>
+              </w:rPr>
+              <w:t>Descrição</w:t>
+            </w:r>
+          </w:p>
+        </w:tc>
+      </w:tr>
+      <w:tr>
+        <w:trPr>
+          <w:cnfStyle w:val="000000100000" w:firstRow="0" w:lastRow="0" w:firstColumn="0" w:lastColumn="0" w:oddVBand="0" w:evenVBand="0" w:oddHBand="1" w:evenHBand="0" w:firstRowFirstColumn="0" w:firstRowLastColumn="0" w:lastRowFirstColumn="0" w:lastRowLastColumn="0"/>
+          <w:jc w:val="center"/>
+        </w:trPr>
+        <w:tc>
+          <w:tcPr>
+            <w:cnfStyle w:val="001000000000" w:firstRow="0" w:lastRow="0" w:firstColumn="1" w:lastColumn="0" w:oddVBand="0" w:evenVBand="0" w:oddHBand="0" w:evenHBand="0" w:firstRowFirstColumn="0" w:firstRowLastColumn="0" w:lastRowFirstColumn="0" w:lastRowLastColumn="0"/>
+            <w:tcW w:w="4258" w:type="dxa"/>
+            <w:vAlign w:val="center"/>
+          </w:tcPr>
+          <w:p>
+            <w:pPr>
+              <w:spacing w:line="276" w:lineRule="auto"/>
+              <w:jc w:val="center"/>
+              <w:rPr>
+                <w:rFonts w:ascii="Roboto Light" w:hAnsi="Roboto Light"/>
+                <w:b w:val="0"/>
+                <w:sz w:val="22"/>
+                <w:szCs w:val="22"/>
+              </w:rPr>
+            </w:pPr>
+            <w:r>
+              <w:rPr>
+                <w:rFonts w:ascii="Roboto Light" w:hAnsi="Roboto Light"/>
+                <w:b w:val="0"/>
+                <w:sz w:val="22"/>
+                <w:szCs w:val="22"/>
+              </w:rPr>
+              <w:t>RNF/SEG</w:t>
+            </w:r>
+            <w:r>
+              <w:rPr>
+                <w:rFonts w:ascii="Roboto Light" w:hAnsi="Roboto Light"/>
+                <w:b w:val="0"/>
+                <w:sz w:val="22"/>
+                <w:szCs w:val="22"/>
+              </w:rPr>
+              <w:t>-0</w:t>
+            </w:r>
+            <w:r>
+              <w:rPr>
+                <w:rFonts w:ascii="Roboto Light" w:hAnsi="Roboto Light"/>
+                <w:b w:val="0"/>
+                <w:sz w:val="22"/>
+                <w:szCs w:val="22"/>
+              </w:rPr>
+              <w:t>4</w:t>
+            </w:r>
+          </w:p>
+        </w:tc>
+        <w:tc>
+          <w:tcPr>
+            <w:tcW w:w="4258" w:type="dxa"/>
+            <w:vAlign w:val="center"/>
+          </w:tcPr>
+          <w:p>
+            <w:pPr>
+              <w:spacing w:line="276" w:lineRule="auto"/>
+              <w:jc w:val="center"/>
+              <w:cnfStyle w:val="000000100000" w:firstRow="0" w:lastRow="0" w:firstColumn="0" w:lastColumn="0" w:oddVBand="0" w:evenVBand="0" w:oddHBand="1" w:evenHBand="0" w:firstRowFirstColumn="0" w:firstRowLastColumn="0" w:lastRowFirstColumn="0" w:lastRowLastColumn="0"/>
+              <w:rPr>
+                <w:rFonts w:ascii="Roboto Light" w:hAnsi="Roboto Light"/>
+                <w:sz w:val="22"/>
+                <w:szCs w:val="22"/>
+              </w:rPr>
+            </w:pPr>
+            <w:r>
+              <w:rPr>
+                <w:rFonts w:ascii="Roboto Light" w:hAnsi="Roboto Light"/>
+                <w:sz w:val="22"/>
+                <w:szCs w:val="22"/>
+              </w:rPr>
+              <w:t>Somente o administrador poderá registrar, atualizar ou excluir registros de funcionários do laboratório</w:t>
+            </w:r>
+          </w:p>
+        </w:tc>
+      </w:tr>
+    </w:tbl>
+    <w:p/>
+    <w:tbl>
+      <w:tblPr>
+        <w:tblStyle w:val="MediumShading1-Accent5"/>
+        <w:tblW w:w="0" w:type="auto"/>
+        <w:jc w:val="center"/>
+        <w:tblLook w:val="04A0" w:firstRow="1" w:lastRow="0" w:firstColumn="1" w:lastColumn="0" w:noHBand="0" w:noVBand="1"/>
+      </w:tblPr>
+      <w:tblGrid>
+        <w:gridCol w:w="4258"/>
+        <w:gridCol w:w="4258"/>
+      </w:tblGrid>
+      <w:tr>
+        <w:trPr>
+          <w:cnfStyle w:val="100000000000" w:firstRow="1" w:lastRow="0" w:firstColumn="0" w:lastColumn="0" w:oddVBand="0" w:evenVBand="0" w:oddHBand="0" w:evenHBand="0" w:firstRowFirstColumn="0" w:firstRowLastColumn="0" w:lastRowFirstColumn="0" w:lastRowLastColumn="0"/>
+          <w:jc w:val="center"/>
+        </w:trPr>
+        <w:tc>
+          <w:tcPr>
+            <w:cnfStyle w:val="001000000000" w:firstRow="0" w:lastRow="0" w:firstColumn="1" w:lastColumn="0" w:oddVBand="0" w:evenVBand="0" w:oddHBand="0" w:evenHBand="0" w:firstRowFirstColumn="0" w:firstRowLastColumn="0" w:lastRowFirstColumn="0" w:lastRowLastColumn="0"/>
+            <w:tcW w:w="4258" w:type="dxa"/>
+            <w:vAlign w:val="center"/>
+          </w:tcPr>
+          <w:p>
+            <w:pPr>
+              <w:spacing w:line="276" w:lineRule="auto"/>
+              <w:jc w:val="center"/>
+              <w:rPr>
+                <w:rFonts w:ascii="Roboto Regular" w:hAnsi="Roboto Regular"/>
+                <w:b w:val="0"/>
+                <w:sz w:val="22"/>
+                <w:szCs w:val="22"/>
+              </w:rPr>
+            </w:pPr>
+            <w:r>
+              <w:rPr>
+                <w:rFonts w:ascii="Roboto Regular" w:hAnsi="Roboto Regular"/>
+                <w:b w:val="0"/>
+                <w:sz w:val="22"/>
+                <w:szCs w:val="22"/>
+              </w:rPr>
+              <w:t>Identificação</w:t>
+            </w:r>
+          </w:p>
+        </w:tc>
+        <w:tc>
+          <w:tcPr>
+            <w:tcW w:w="4258" w:type="dxa"/>
+            <w:vAlign w:val="center"/>
+          </w:tcPr>
+          <w:p>
+            <w:pPr>
+              <w:spacing w:line="276" w:lineRule="auto"/>
+              <w:jc w:val="center"/>
+              <w:cnfStyle w:val="100000000000" w:firstRow="1" w:lastRow="0" w:firstColumn="0" w:lastColumn="0" w:oddVBand="0" w:evenVBand="0" w:oddHBand="0" w:evenHBand="0" w:firstRowFirstColumn="0" w:firstRowLastColumn="0" w:lastRowFirstColumn="0" w:lastRowLastColumn="0"/>
+              <w:rPr>
+                <w:rFonts w:ascii="Roboto Regular" w:hAnsi="Roboto Regular"/>
+                <w:b w:val="0"/>
+                <w:sz w:val="22"/>
+                <w:szCs w:val="22"/>
+              </w:rPr>
+            </w:pPr>
+            <w:r>
+              <w:rPr>
+                <w:rFonts w:ascii="Roboto Regular" w:hAnsi="Roboto Regular"/>
+                <w:b w:val="0"/>
+                <w:sz w:val="22"/>
+                <w:szCs w:val="22"/>
+              </w:rPr>
+              <w:t>Descrição</w:t>
+            </w:r>
+          </w:p>
+        </w:tc>
+      </w:tr>
+      <w:tr>
+        <w:trPr>
+          <w:cnfStyle w:val="000000100000" w:firstRow="0" w:lastRow="0" w:firstColumn="0" w:lastColumn="0" w:oddVBand="0" w:evenVBand="0" w:oddHBand="1" w:evenHBand="0" w:firstRowFirstColumn="0" w:firstRowLastColumn="0" w:lastRowFirstColumn="0" w:lastRowLastColumn="0"/>
+          <w:jc w:val="center"/>
+        </w:trPr>
+        <w:tc>
+          <w:tcPr>
+            <w:cnfStyle w:val="001000000000" w:firstRow="0" w:lastRow="0" w:firstColumn="1" w:lastColumn="0" w:oddVBand="0" w:evenVBand="0" w:oddHBand="0" w:evenHBand="0" w:firstRowFirstColumn="0" w:firstRowLastColumn="0" w:lastRowFirstColumn="0" w:lastRowLastColumn="0"/>
+            <w:tcW w:w="4258" w:type="dxa"/>
+            <w:vAlign w:val="center"/>
+          </w:tcPr>
+          <w:p>
+            <w:pPr>
+              <w:spacing w:line="276" w:lineRule="auto"/>
+              <w:jc w:val="center"/>
+              <w:rPr>
+                <w:rFonts w:ascii="Roboto Light" w:hAnsi="Roboto Light"/>
+                <w:b w:val="0"/>
+                <w:sz w:val="22"/>
+                <w:szCs w:val="22"/>
+              </w:rPr>
+            </w:pPr>
+            <w:r>
+              <w:rPr>
+                <w:rFonts w:ascii="Roboto Light" w:hAnsi="Roboto Light"/>
+                <w:b w:val="0"/>
+                <w:sz w:val="22"/>
+                <w:szCs w:val="22"/>
+              </w:rPr>
+              <w:t>RNF/SEG</w:t>
+            </w:r>
+            <w:r>
+              <w:rPr>
+                <w:rFonts w:ascii="Roboto Light" w:hAnsi="Roboto Light"/>
+                <w:b w:val="0"/>
+                <w:sz w:val="22"/>
+                <w:szCs w:val="22"/>
+              </w:rPr>
+              <w:t>-0</w:t>
+            </w:r>
+            <w:r>
+              <w:rPr>
+                <w:rFonts w:ascii="Roboto Light" w:hAnsi="Roboto Light"/>
+                <w:b w:val="0"/>
+                <w:sz w:val="22"/>
+                <w:szCs w:val="22"/>
+              </w:rPr>
+              <w:t>5</w:t>
+            </w:r>
+          </w:p>
+        </w:tc>
+        <w:tc>
+          <w:tcPr>
+            <w:tcW w:w="4258" w:type="dxa"/>
+            <w:vAlign w:val="center"/>
+          </w:tcPr>
+          <w:p>
+            <w:pPr>
+              <w:spacing w:line="276" w:lineRule="auto"/>
+              <w:jc w:val="center"/>
+              <w:cnfStyle w:val="000000100000" w:firstRow="0" w:lastRow="0" w:firstColumn="0" w:lastColumn="0" w:oddVBand="0" w:evenVBand="0" w:oddHBand="1" w:evenHBand="0" w:firstRowFirstColumn="0" w:firstRowLastColumn="0" w:lastRowFirstColumn="0" w:lastRowLastColumn="0"/>
+              <w:rPr>
+                <w:rFonts w:ascii="Roboto Light" w:hAnsi="Roboto Light"/>
+                <w:sz w:val="22"/>
+                <w:szCs w:val="22"/>
+              </w:rPr>
+            </w:pPr>
+            <w:r>
+              <w:rPr>
+                <w:rFonts w:ascii="Roboto Light" w:hAnsi="Roboto Light"/>
+                <w:sz w:val="22"/>
+                <w:szCs w:val="22"/>
+              </w:rPr>
+              <w:t>Deverá ser realizado um backup das informações trimestralmente para evitar perda de dados caso ocorra algum tipo de falha</w:t>
             </w:r>
           </w:p>
         </w:tc>
@@ -10510,9 +10459,9 @@
       <w:pPr>
         <w:pStyle w:val="Heading2"/>
       </w:pPr>
-      <w:bookmarkStart w:id="9" w:name="_Toc222835562"/>
+      <w:bookmarkStart w:id="9" w:name="_Toc222835561"/>
       <w:r>
-        <w:t>Confiabilidade</w:t>
+        <w:t>Performance</w:t>
       </w:r>
       <w:bookmarkEnd w:id="9"/>
     </w:p>
@@ -10619,7 +10568,7 @@
                 <w:sz w:val="22"/>
                 <w:szCs w:val="22"/>
               </w:rPr>
-              <w:t>RNF/CON</w:t>
+              <w:t>RNF/PER</w:t>
             </w:r>
             <w:r>
               <w:rPr>
@@ -10637,7 +10586,7 @@
                 <w:sz w:val="22"/>
                 <w:szCs w:val="22"/>
               </w:rPr>
-              <w:t>7</w:t>
+              <w:t>6</w:t>
             </w:r>
           </w:p>
         </w:tc>
@@ -10663,7 +10612,7 @@
                 <w:sz w:val="22"/>
                 <w:szCs w:val="22"/>
               </w:rPr>
-              <w:t>Necessário manter consistência de informações registradas no banco de dados da aplicação</w:t>
+              <w:t>O sistema deve responder de forma rápida as solicitações de inserção, remoção e atualização</w:t>
             </w:r>
           </w:p>
         </w:tc>
@@ -10674,9 +10623,9 @@
       <w:pPr>
         <w:pStyle w:val="Heading2"/>
       </w:pPr>
-      <w:bookmarkStart w:id="10" w:name="_Toc222835563"/>
+      <w:bookmarkStart w:id="10" w:name="_Toc222835562"/>
       <w:r>
-        <w:t>Usabilidade</w:t>
+        <w:t>Confiabilidade</w:t>
       </w:r>
       <w:bookmarkEnd w:id="10"/>
     </w:p>
@@ -10783,7 +10732,7 @@
                 <w:sz w:val="22"/>
                 <w:szCs w:val="22"/>
               </w:rPr>
-              <w:t>RNF/USA</w:t>
+              <w:t>RNF/CON</w:t>
             </w:r>
             <w:r>
               <w:rPr>
@@ -10801,7 +10750,7 @@
                 <w:sz w:val="22"/>
                 <w:szCs w:val="22"/>
               </w:rPr>
-              <w:t>8</w:t>
+              <w:t>7</w:t>
             </w:r>
           </w:p>
         </w:tc>
@@ -10827,7 +10776,7 @@
                 <w:sz w:val="22"/>
                 <w:szCs w:val="22"/>
               </w:rPr>
-              <w:t>Todas as funcionalidades dos sistemas devem ficar bem claras para os usuários, de forma a facilitar seu acesso</w:t>
+              <w:t>Necessário manter consistência de informações registradas no banco de dados da aplicação</w:t>
             </w:r>
           </w:p>
         </w:tc>
@@ -10838,9 +10787,9 @@
       <w:pPr>
         <w:pStyle w:val="Heading2"/>
       </w:pPr>
-      <w:bookmarkStart w:id="11" w:name="_Toc222835564"/>
+      <w:bookmarkStart w:id="11" w:name="_Toc222835563"/>
       <w:r>
-        <w:t>Manutenabilidade</w:t>
+        <w:t>Usabilidade</w:t>
       </w:r>
       <w:bookmarkEnd w:id="11"/>
     </w:p>
@@ -10947,6 +10896,172 @@
                 <w:sz w:val="22"/>
                 <w:szCs w:val="22"/>
               </w:rPr>
+              <w:t>RNF/USA</w:t>
+            </w:r>
+            <w:r>
+              <w:rPr>
+                <w:rFonts w:ascii="Roboto Light" w:hAnsi="Roboto Light"/>
+                <w:b w:val="0"/>
+                <w:sz w:val="22"/>
+                <w:szCs w:val="22"/>
+              </w:rPr>
+              <w:t>-0</w:t>
+            </w:r>
+            <w:r>
+              <w:rPr>
+                <w:rFonts w:ascii="Roboto Light" w:hAnsi="Roboto Light"/>
+                <w:b w:val="0"/>
+                <w:sz w:val="22"/>
+                <w:szCs w:val="22"/>
+              </w:rPr>
+              <w:t>8</w:t>
+            </w:r>
+          </w:p>
+        </w:tc>
+        <w:tc>
+          <w:tcPr>
+            <w:tcW w:w="4258" w:type="dxa"/>
+            <w:vAlign w:val="center"/>
+          </w:tcPr>
+          <w:p>
+            <w:pPr>
+              <w:spacing w:line="276" w:lineRule="auto"/>
+              <w:jc w:val="center"/>
+              <w:cnfStyle w:val="000000100000" w:firstRow="0" w:lastRow="0" w:firstColumn="0" w:lastColumn="0" w:oddVBand="0" w:evenVBand="0" w:oddHBand="1" w:evenHBand="0" w:firstRowFirstColumn="0" w:firstRowLastColumn="0" w:lastRowFirstColumn="0" w:lastRowLastColumn="0"/>
+              <w:rPr>
+                <w:rFonts w:ascii="Roboto Light" w:hAnsi="Roboto Light"/>
+                <w:sz w:val="22"/>
+                <w:szCs w:val="22"/>
+              </w:rPr>
+            </w:pPr>
+            <w:r>
+              <w:rPr>
+                <w:rFonts w:ascii="Roboto Light" w:hAnsi="Roboto Light"/>
+                <w:sz w:val="22"/>
+                <w:szCs w:val="22"/>
+              </w:rPr>
+              <w:t>Todas as funcionalidades dos sistemas devem ficar bem claras para os usuários, de forma a facilitar seu acesso</w:t>
+            </w:r>
+          </w:p>
+        </w:tc>
+      </w:tr>
+    </w:tbl>
+    <w:p/>
+    <w:p>
+      <w:pPr>
+        <w:pStyle w:val="Heading2"/>
+      </w:pPr>
+      <w:bookmarkStart w:id="12" w:name="_Toc222835564"/>
+      <w:proofErr w:type="spellStart"/>
+      <w:r>
+        <w:t>Manutenabilidade</w:t>
+      </w:r>
+      <w:bookmarkEnd w:id="12"/>
+      <w:proofErr w:type="spellEnd"/>
+    </w:p>
+    <w:p/>
+    <w:tbl>
+      <w:tblPr>
+        <w:tblStyle w:val="MediumShading1-Accent5"/>
+        <w:tblW w:w="0" w:type="auto"/>
+        <w:jc w:val="center"/>
+        <w:tblLook w:val="04A0" w:firstRow="1" w:lastRow="0" w:firstColumn="1" w:lastColumn="0" w:noHBand="0" w:noVBand="1"/>
+      </w:tblPr>
+      <w:tblGrid>
+        <w:gridCol w:w="4258"/>
+        <w:gridCol w:w="4258"/>
+      </w:tblGrid>
+      <w:tr>
+        <w:trPr>
+          <w:cnfStyle w:val="100000000000" w:firstRow="1" w:lastRow="0" w:firstColumn="0" w:lastColumn="0" w:oddVBand="0" w:evenVBand="0" w:oddHBand="0" w:evenHBand="0" w:firstRowFirstColumn="0" w:firstRowLastColumn="0" w:lastRowFirstColumn="0" w:lastRowLastColumn="0"/>
+          <w:jc w:val="center"/>
+        </w:trPr>
+        <w:tc>
+          <w:tcPr>
+            <w:cnfStyle w:val="001000000000" w:firstRow="0" w:lastRow="0" w:firstColumn="1" w:lastColumn="0" w:oddVBand="0" w:evenVBand="0" w:oddHBand="0" w:evenHBand="0" w:firstRowFirstColumn="0" w:firstRowLastColumn="0" w:lastRowFirstColumn="0" w:lastRowLastColumn="0"/>
+            <w:tcW w:w="4258" w:type="dxa"/>
+            <w:vAlign w:val="center"/>
+          </w:tcPr>
+          <w:p>
+            <w:pPr>
+              <w:spacing w:line="276" w:lineRule="auto"/>
+              <w:jc w:val="center"/>
+              <w:rPr>
+                <w:rFonts w:ascii="Roboto Regular" w:hAnsi="Roboto Regular"/>
+                <w:b w:val="0"/>
+                <w:sz w:val="22"/>
+                <w:szCs w:val="22"/>
+              </w:rPr>
+            </w:pPr>
+            <w:r>
+              <w:rPr>
+                <w:rFonts w:ascii="Roboto Regular" w:hAnsi="Roboto Regular"/>
+                <w:b w:val="0"/>
+                <w:sz w:val="22"/>
+                <w:szCs w:val="22"/>
+              </w:rPr>
+              <w:t>Identificação</w:t>
+            </w:r>
+          </w:p>
+        </w:tc>
+        <w:tc>
+          <w:tcPr>
+            <w:tcW w:w="4258" w:type="dxa"/>
+            <w:vAlign w:val="center"/>
+          </w:tcPr>
+          <w:p>
+            <w:pPr>
+              <w:spacing w:line="276" w:lineRule="auto"/>
+              <w:jc w:val="center"/>
+              <w:cnfStyle w:val="100000000000" w:firstRow="1" w:lastRow="0" w:firstColumn="0" w:lastColumn="0" w:oddVBand="0" w:evenVBand="0" w:oddHBand="0" w:evenHBand="0" w:firstRowFirstColumn="0" w:firstRowLastColumn="0" w:lastRowFirstColumn="0" w:lastRowLastColumn="0"/>
+              <w:rPr>
+                <w:rFonts w:ascii="Roboto Regular" w:hAnsi="Roboto Regular"/>
+                <w:b w:val="0"/>
+                <w:sz w:val="22"/>
+                <w:szCs w:val="22"/>
+              </w:rPr>
+            </w:pPr>
+            <w:r>
+              <w:rPr>
+                <w:rFonts w:ascii="Roboto Regular" w:hAnsi="Roboto Regular"/>
+                <w:b w:val="0"/>
+                <w:sz w:val="22"/>
+                <w:szCs w:val="22"/>
+              </w:rPr>
+              <w:t>Descrição</w:t>
+            </w:r>
+          </w:p>
+        </w:tc>
+      </w:tr>
+      <w:tr>
+        <w:trPr>
+          <w:cnfStyle w:val="000000100000" w:firstRow="0" w:lastRow="0" w:firstColumn="0" w:lastColumn="0" w:oddVBand="0" w:evenVBand="0" w:oddHBand="1" w:evenHBand="0" w:firstRowFirstColumn="0" w:firstRowLastColumn="0" w:lastRowFirstColumn="0" w:lastRowLastColumn="0"/>
+          <w:jc w:val="center"/>
+        </w:trPr>
+        <w:tc>
+          <w:tcPr>
+            <w:cnfStyle w:val="001000000000" w:firstRow="0" w:lastRow="0" w:firstColumn="1" w:lastColumn="0" w:oddVBand="0" w:evenVBand="0" w:oddHBand="0" w:evenHBand="0" w:firstRowFirstColumn="0" w:firstRowLastColumn="0" w:lastRowFirstColumn="0" w:lastRowLastColumn="0"/>
+            <w:tcW w:w="4258" w:type="dxa"/>
+            <w:vAlign w:val="center"/>
+          </w:tcPr>
+          <w:p>
+            <w:pPr>
+              <w:spacing w:line="276" w:lineRule="auto"/>
+              <w:jc w:val="center"/>
+              <w:rPr>
+                <w:rFonts w:ascii="Roboto Light" w:hAnsi="Roboto Light"/>
+                <w:b w:val="0"/>
+                <w:sz w:val="22"/>
+                <w:szCs w:val="22"/>
+              </w:rPr>
+            </w:pPr>
+            <w:r>
+              <w:rPr>
+                <w:rFonts w:ascii="Roboto Light" w:hAnsi="Roboto Light"/>
+                <w:b w:val="0"/>
+                <w:sz w:val="22"/>
+                <w:szCs w:val="22"/>
+              </w:rPr>
               <w:t>RNF/MAN</w:t>
             </w:r>
             <w:r>
@@ -11179,11 +11294,11 @@
       <w:pPr>
         <w:pStyle w:val="Heading2"/>
       </w:pPr>
-      <w:bookmarkStart w:id="12" w:name="_Toc222835565"/>
+      <w:bookmarkStart w:id="13" w:name="_Toc222835565"/>
       <w:r>
         <w:t>Documentação</w:t>
       </w:r>
-      <w:bookmarkEnd w:id="12"/>
+      <w:bookmarkEnd w:id="13"/>
     </w:p>
     <w:p/>
     <w:tbl>
@@ -11348,11 +11463,11 @@
         </w:numPr>
         <w:ind w:left="426" w:hanging="426"/>
       </w:pPr>
-      <w:bookmarkStart w:id="13" w:name="_Toc222835566"/>
+      <w:bookmarkStart w:id="14" w:name="_Toc222835566"/>
       <w:r>
         <w:t>Casos de Uso</w:t>
       </w:r>
-      <w:bookmarkEnd w:id="13"/>
+      <w:bookmarkEnd w:id="14"/>
     </w:p>
     <w:p/>
     <w:tbl>
@@ -12004,8 +12119,19 @@
                 <w:sz w:val="22"/>
                 <w:szCs w:val="22"/>
               </w:rPr>
-              <w:t>- O administrador deve estar logado</w:t>
-            </w:r>
+              <w:t xml:space="preserve">- O administrador deve estar </w:t>
+            </w:r>
+            <w:proofErr w:type="spellStart"/>
+            <w:r>
+              <w:rPr>
+                <w:rFonts w:ascii="Roboto Light" w:hAnsi="Roboto Light"/>
+                <w:b w:val="0"/>
+                <w:sz w:val="22"/>
+                <w:szCs w:val="22"/>
+              </w:rPr>
+              <w:t>logado</w:t>
+            </w:r>
+            <w:proofErr w:type="spellEnd"/>
           </w:p>
         </w:tc>
       </w:tr>
@@ -12159,7 +12285,6 @@
                 <w:sz w:val="22"/>
                 <w:szCs w:val="22"/>
               </w:rPr>
-              <w:lastRenderedPageBreak/>
               <w:t>4. É verifica</w:t>
             </w:r>
             <w:r>
@@ -12265,7 +12390,6 @@
                 <w:sz w:val="22"/>
                 <w:szCs w:val="22"/>
               </w:rPr>
-              <w:lastRenderedPageBreak/>
               <w:t>Fluxo de eventos alternativos</w:t>
             </w:r>
           </w:p>
@@ -13124,8 +13248,19 @@
                 <w:sz w:val="22"/>
                 <w:szCs w:val="22"/>
               </w:rPr>
-              <w:t>- O administrador deve estar logado</w:t>
-            </w:r>
+              <w:t xml:space="preserve">- O administrador deve estar </w:t>
+            </w:r>
+            <w:proofErr w:type="spellStart"/>
+            <w:r>
+              <w:rPr>
+                <w:rFonts w:ascii="Roboto Light" w:hAnsi="Roboto Light"/>
+                <w:b w:val="0"/>
+                <w:sz w:val="22"/>
+                <w:szCs w:val="22"/>
+              </w:rPr>
+              <w:t>logado</w:t>
+            </w:r>
+            <w:proofErr w:type="spellEnd"/>
           </w:p>
         </w:tc>
       </w:tr>
@@ -14101,7 +14236,6 @@
                 <w:sz w:val="22"/>
                 <w:szCs w:val="22"/>
               </w:rPr>
-              <w:lastRenderedPageBreak/>
               <w:t>Entradas</w:t>
             </w:r>
           </w:p>
@@ -14223,8 +14357,19 @@
                 <w:sz w:val="22"/>
                 <w:szCs w:val="22"/>
               </w:rPr>
-              <w:t>- O administrador deve estar logado</w:t>
-            </w:r>
+              <w:t xml:space="preserve">- O administrador deve estar </w:t>
+            </w:r>
+            <w:proofErr w:type="spellStart"/>
+            <w:r>
+              <w:rPr>
+                <w:rFonts w:ascii="Roboto Light" w:hAnsi="Roboto Light"/>
+                <w:b w:val="0"/>
+                <w:sz w:val="22"/>
+                <w:szCs w:val="22"/>
+              </w:rPr>
+              <w:t>logado</w:t>
+            </w:r>
+            <w:proofErr w:type="spellEnd"/>
           </w:p>
         </w:tc>
       </w:tr>
@@ -15246,8 +15391,19 @@
                 <w:sz w:val="22"/>
                 <w:szCs w:val="22"/>
               </w:rPr>
-              <w:t>- Login</w:t>
-            </w:r>
+              <w:t xml:space="preserve">- </w:t>
+            </w:r>
+            <w:proofErr w:type="spellStart"/>
+            <w:r>
+              <w:rPr>
+                <w:rFonts w:ascii="Roboto Light" w:hAnsi="Roboto Light"/>
+                <w:b w:val="0"/>
+                <w:sz w:val="22"/>
+                <w:szCs w:val="22"/>
+              </w:rPr>
+              <w:t>Login</w:t>
+            </w:r>
+            <w:proofErr w:type="spellEnd"/>
           </w:p>
           <w:p>
             <w:pPr>
@@ -15346,8 +15502,19 @@
                 <w:sz w:val="22"/>
                 <w:szCs w:val="22"/>
               </w:rPr>
-              <w:t>- O administrador deve estar logado</w:t>
-            </w:r>
+              <w:t xml:space="preserve">- O administrador deve estar </w:t>
+            </w:r>
+            <w:proofErr w:type="spellStart"/>
+            <w:r>
+              <w:rPr>
+                <w:rFonts w:ascii="Roboto Light" w:hAnsi="Roboto Light"/>
+                <w:b w:val="0"/>
+                <w:sz w:val="22"/>
+                <w:szCs w:val="22"/>
+              </w:rPr>
+              <w:t>logado</w:t>
+            </w:r>
+            <w:proofErr w:type="spellEnd"/>
           </w:p>
         </w:tc>
       </w:tr>
@@ -16450,8 +16617,19 @@
                 <w:sz w:val="22"/>
                 <w:szCs w:val="22"/>
               </w:rPr>
-              <w:t>- Login</w:t>
-            </w:r>
+              <w:t xml:space="preserve">- </w:t>
+            </w:r>
+            <w:proofErr w:type="spellStart"/>
+            <w:r>
+              <w:rPr>
+                <w:rFonts w:ascii="Roboto Light" w:hAnsi="Roboto Light"/>
+                <w:b w:val="0"/>
+                <w:sz w:val="22"/>
+                <w:szCs w:val="22"/>
+              </w:rPr>
+              <w:t>Login</w:t>
+            </w:r>
+            <w:proofErr w:type="spellEnd"/>
           </w:p>
           <w:p>
             <w:pPr>
@@ -16550,8 +16728,19 @@
                 <w:sz w:val="22"/>
                 <w:szCs w:val="22"/>
               </w:rPr>
-              <w:t>- O administrador deve estar logado</w:t>
-            </w:r>
+              <w:t xml:space="preserve">- O administrador deve estar </w:t>
+            </w:r>
+            <w:proofErr w:type="spellStart"/>
+            <w:r>
+              <w:rPr>
+                <w:rFonts w:ascii="Roboto Light" w:hAnsi="Roboto Light"/>
+                <w:b w:val="0"/>
+                <w:sz w:val="22"/>
+                <w:szCs w:val="22"/>
+              </w:rPr>
+              <w:t>logado</w:t>
+            </w:r>
+            <w:proofErr w:type="spellEnd"/>
           </w:p>
         </w:tc>
       </w:tr>
@@ -16715,7 +16904,27 @@
                 <w:sz w:val="22"/>
                 <w:szCs w:val="22"/>
               </w:rPr>
-              <w:t>5. É verificado se já existe o mesmo login cadastrado no banco de dados</w:t>
+              <w:t xml:space="preserve">5. É verificado se já existe o mesmo </w:t>
+            </w:r>
+            <w:proofErr w:type="spellStart"/>
+            <w:r>
+              <w:rPr>
+                <w:rFonts w:ascii="Roboto Light" w:hAnsi="Roboto Light"/>
+                <w:b w:val="0"/>
+                <w:sz w:val="22"/>
+                <w:szCs w:val="22"/>
+              </w:rPr>
+              <w:t>login</w:t>
+            </w:r>
+            <w:proofErr w:type="spellEnd"/>
+            <w:r>
+              <w:rPr>
+                <w:rFonts w:ascii="Roboto Light" w:hAnsi="Roboto Light"/>
+                <w:b w:val="0"/>
+                <w:sz w:val="22"/>
+                <w:szCs w:val="22"/>
+              </w:rPr>
+              <w:t xml:space="preserve"> cadastrado no banco de dados</w:t>
             </w:r>
           </w:p>
           <w:p>
@@ -16843,7 +17052,47 @@
                 <w:sz w:val="22"/>
                 <w:szCs w:val="22"/>
               </w:rPr>
-              <w:t>- No fluxo principal 2, caso o novo login já esteja cadastrado no banco, será solicitado a alteração do login, voltando ao fluxo 1.</w:t>
+              <w:t xml:space="preserve">- No fluxo principal 2, caso o novo </w:t>
+            </w:r>
+            <w:proofErr w:type="spellStart"/>
+            <w:r>
+              <w:rPr>
+                <w:rFonts w:ascii="Roboto Light" w:hAnsi="Roboto Light"/>
+                <w:b w:val="0"/>
+                <w:sz w:val="22"/>
+                <w:szCs w:val="22"/>
+              </w:rPr>
+              <w:t>login</w:t>
+            </w:r>
+            <w:proofErr w:type="spellEnd"/>
+            <w:r>
+              <w:rPr>
+                <w:rFonts w:ascii="Roboto Light" w:hAnsi="Roboto Light"/>
+                <w:b w:val="0"/>
+                <w:sz w:val="22"/>
+                <w:szCs w:val="22"/>
+              </w:rPr>
+              <w:t xml:space="preserve"> já esteja cadastrado no banco, será solicitado a alteração do </w:t>
+            </w:r>
+            <w:proofErr w:type="spellStart"/>
+            <w:r>
+              <w:rPr>
+                <w:rFonts w:ascii="Roboto Light" w:hAnsi="Roboto Light"/>
+                <w:b w:val="0"/>
+                <w:sz w:val="22"/>
+                <w:szCs w:val="22"/>
+              </w:rPr>
+              <w:t>login</w:t>
+            </w:r>
+            <w:proofErr w:type="spellEnd"/>
+            <w:r>
+              <w:rPr>
+                <w:rFonts w:ascii="Roboto Light" w:hAnsi="Roboto Light"/>
+                <w:b w:val="0"/>
+                <w:sz w:val="22"/>
+                <w:szCs w:val="22"/>
+              </w:rPr>
+              <w:t>, voltando ao fluxo 1.</w:t>
             </w:r>
           </w:p>
         </w:tc>
@@ -17486,7 +17735,27 @@
                 <w:sz w:val="22"/>
                 <w:szCs w:val="22"/>
               </w:rPr>
-              <w:t>- Login do atendente</w:t>
+              <w:t xml:space="preserve">- </w:t>
+            </w:r>
+            <w:proofErr w:type="spellStart"/>
+            <w:r>
+              <w:rPr>
+                <w:rFonts w:ascii="Roboto Light" w:hAnsi="Roboto Light"/>
+                <w:b w:val="0"/>
+                <w:sz w:val="22"/>
+                <w:szCs w:val="22"/>
+              </w:rPr>
+              <w:t>Login</w:t>
+            </w:r>
+            <w:proofErr w:type="spellEnd"/>
+            <w:r>
+              <w:rPr>
+                <w:rFonts w:ascii="Roboto Light" w:hAnsi="Roboto Light"/>
+                <w:b w:val="0"/>
+                <w:sz w:val="22"/>
+                <w:szCs w:val="22"/>
+              </w:rPr>
+              <w:t xml:space="preserve"> do atendente</w:t>
             </w:r>
           </w:p>
         </w:tc>
@@ -17567,8 +17836,19 @@
                 <w:sz w:val="22"/>
                 <w:szCs w:val="22"/>
               </w:rPr>
-              <w:t>- O administrador deve estar logado</w:t>
-            </w:r>
+              <w:t xml:space="preserve">- O administrador deve estar </w:t>
+            </w:r>
+            <w:proofErr w:type="spellStart"/>
+            <w:r>
+              <w:rPr>
+                <w:rFonts w:ascii="Roboto Light" w:hAnsi="Roboto Light"/>
+                <w:b w:val="0"/>
+                <w:sz w:val="22"/>
+                <w:szCs w:val="22"/>
+              </w:rPr>
+              <w:t>logado</w:t>
+            </w:r>
+            <w:proofErr w:type="spellEnd"/>
           </w:p>
         </w:tc>
       </w:tr>
@@ -17629,7 +17909,6 @@
                 <w:sz w:val="22"/>
                 <w:szCs w:val="22"/>
               </w:rPr>
-              <w:lastRenderedPageBreak/>
               <w:t>1. Administrador acessa</w:t>
             </w:r>
             <w:r>
@@ -18583,8 +18862,19 @@
                 <w:sz w:val="22"/>
                 <w:szCs w:val="22"/>
               </w:rPr>
-              <w:t>- Login</w:t>
-            </w:r>
+              <w:t xml:space="preserve">- </w:t>
+            </w:r>
+            <w:proofErr w:type="spellStart"/>
+            <w:r>
+              <w:rPr>
+                <w:rFonts w:ascii="Roboto Light" w:hAnsi="Roboto Light"/>
+                <w:b w:val="0"/>
+                <w:sz w:val="22"/>
+                <w:szCs w:val="22"/>
+              </w:rPr>
+              <w:t>Login</w:t>
+            </w:r>
+            <w:proofErr w:type="spellEnd"/>
           </w:p>
           <w:p>
             <w:pPr>
@@ -18683,8 +18973,19 @@
                 <w:sz w:val="22"/>
                 <w:szCs w:val="22"/>
               </w:rPr>
-              <w:t>- O administrador deve estar logado</w:t>
-            </w:r>
+              <w:t xml:space="preserve">- O administrador deve estar </w:t>
+            </w:r>
+            <w:proofErr w:type="spellStart"/>
+            <w:r>
+              <w:rPr>
+                <w:rFonts w:ascii="Roboto Light" w:hAnsi="Roboto Light"/>
+                <w:b w:val="0"/>
+                <w:sz w:val="22"/>
+                <w:szCs w:val="22"/>
+              </w:rPr>
+              <w:t>logado</w:t>
+            </w:r>
+            <w:proofErr w:type="spellEnd"/>
           </w:p>
         </w:tc>
       </w:tr>
@@ -19423,7 +19724,6 @@
                 <w:sz w:val="22"/>
                 <w:szCs w:val="22"/>
               </w:rPr>
-              <w:lastRenderedPageBreak/>
               <w:t>Autor</w:t>
             </w:r>
           </w:p>
@@ -19751,8 +20051,19 @@
                 <w:sz w:val="22"/>
                 <w:szCs w:val="22"/>
               </w:rPr>
-              <w:t>- Login</w:t>
-            </w:r>
+              <w:t xml:space="preserve">- </w:t>
+            </w:r>
+            <w:proofErr w:type="spellStart"/>
+            <w:r>
+              <w:rPr>
+                <w:rFonts w:ascii="Roboto Light" w:hAnsi="Roboto Light"/>
+                <w:b w:val="0"/>
+                <w:sz w:val="22"/>
+                <w:szCs w:val="22"/>
+              </w:rPr>
+              <w:t>Login</w:t>
+            </w:r>
+            <w:proofErr w:type="spellEnd"/>
           </w:p>
           <w:p>
             <w:pPr>
@@ -19851,8 +20162,19 @@
                 <w:sz w:val="22"/>
                 <w:szCs w:val="22"/>
               </w:rPr>
-              <w:t>- O administrador deve estar logado</w:t>
-            </w:r>
+              <w:t xml:space="preserve">- O administrador deve estar </w:t>
+            </w:r>
+            <w:proofErr w:type="spellStart"/>
+            <w:r>
+              <w:rPr>
+                <w:rFonts w:ascii="Roboto Light" w:hAnsi="Roboto Light"/>
+                <w:b w:val="0"/>
+                <w:sz w:val="22"/>
+                <w:szCs w:val="22"/>
+              </w:rPr>
+              <w:t>logado</w:t>
+            </w:r>
+            <w:proofErr w:type="spellEnd"/>
           </w:p>
         </w:tc>
       </w:tr>
@@ -20016,7 +20338,27 @@
                 <w:sz w:val="22"/>
                 <w:szCs w:val="22"/>
               </w:rPr>
-              <w:t>5. É verificado se já existe o mesmo login cadastrado no banco de dados</w:t>
+              <w:t xml:space="preserve">5. É verificado se já existe o mesmo </w:t>
+            </w:r>
+            <w:proofErr w:type="spellStart"/>
+            <w:r>
+              <w:rPr>
+                <w:rFonts w:ascii="Roboto Light" w:hAnsi="Roboto Light"/>
+                <w:b w:val="0"/>
+                <w:sz w:val="22"/>
+                <w:szCs w:val="22"/>
+              </w:rPr>
+              <w:t>login</w:t>
+            </w:r>
+            <w:proofErr w:type="spellEnd"/>
+            <w:r>
+              <w:rPr>
+                <w:rFonts w:ascii="Roboto Light" w:hAnsi="Roboto Light"/>
+                <w:b w:val="0"/>
+                <w:sz w:val="22"/>
+                <w:szCs w:val="22"/>
+              </w:rPr>
+              <w:t xml:space="preserve"> cadastrado no banco de dados</w:t>
             </w:r>
           </w:p>
           <w:p>
@@ -20144,7 +20486,47 @@
                 <w:sz w:val="22"/>
                 <w:szCs w:val="22"/>
               </w:rPr>
-              <w:t>- No fluxo principal 2, caso o novo login já esteja cadastrado no banco, será solicitado a alteração do login, voltando ao fluxo 1.</w:t>
+              <w:t xml:space="preserve">- No fluxo principal 2, caso o novo </w:t>
+            </w:r>
+            <w:proofErr w:type="spellStart"/>
+            <w:r>
+              <w:rPr>
+                <w:rFonts w:ascii="Roboto Light" w:hAnsi="Roboto Light"/>
+                <w:b w:val="0"/>
+                <w:sz w:val="22"/>
+                <w:szCs w:val="22"/>
+              </w:rPr>
+              <w:t>login</w:t>
+            </w:r>
+            <w:proofErr w:type="spellEnd"/>
+            <w:r>
+              <w:rPr>
+                <w:rFonts w:ascii="Roboto Light" w:hAnsi="Roboto Light"/>
+                <w:b w:val="0"/>
+                <w:sz w:val="22"/>
+                <w:szCs w:val="22"/>
+              </w:rPr>
+              <w:t xml:space="preserve"> já esteja cadastrado no banco, será solicitado a alteração do </w:t>
+            </w:r>
+            <w:proofErr w:type="spellStart"/>
+            <w:r>
+              <w:rPr>
+                <w:rFonts w:ascii="Roboto Light" w:hAnsi="Roboto Light"/>
+                <w:b w:val="0"/>
+                <w:sz w:val="22"/>
+                <w:szCs w:val="22"/>
+              </w:rPr>
+              <w:t>login</w:t>
+            </w:r>
+            <w:proofErr w:type="spellEnd"/>
+            <w:r>
+              <w:rPr>
+                <w:rFonts w:ascii="Roboto Light" w:hAnsi="Roboto Light"/>
+                <w:b w:val="0"/>
+                <w:sz w:val="22"/>
+                <w:szCs w:val="22"/>
+              </w:rPr>
+              <w:t>, voltando ao fluxo 1.</w:t>
             </w:r>
           </w:p>
         </w:tc>
@@ -20784,7 +21166,27 @@
                 <w:sz w:val="22"/>
                 <w:szCs w:val="22"/>
               </w:rPr>
-              <w:t>- Login do analista</w:t>
+              <w:t xml:space="preserve">- </w:t>
+            </w:r>
+            <w:proofErr w:type="spellStart"/>
+            <w:r>
+              <w:rPr>
+                <w:rFonts w:ascii="Roboto Light" w:hAnsi="Roboto Light"/>
+                <w:b w:val="0"/>
+                <w:sz w:val="22"/>
+                <w:szCs w:val="22"/>
+              </w:rPr>
+              <w:t>Login</w:t>
+            </w:r>
+            <w:proofErr w:type="spellEnd"/>
+            <w:r>
+              <w:rPr>
+                <w:rFonts w:ascii="Roboto Light" w:hAnsi="Roboto Light"/>
+                <w:b w:val="0"/>
+                <w:sz w:val="22"/>
+                <w:szCs w:val="22"/>
+              </w:rPr>
+              <w:t xml:space="preserve"> do analista</w:t>
             </w:r>
             <w:r>
               <w:rPr>
@@ -20874,8 +21276,19 @@
                 <w:sz w:val="22"/>
                 <w:szCs w:val="22"/>
               </w:rPr>
-              <w:t>- O administrador deve estar logado</w:t>
-            </w:r>
+              <w:t xml:space="preserve">- O administrador deve estar </w:t>
+            </w:r>
+            <w:proofErr w:type="spellStart"/>
+            <w:r>
+              <w:rPr>
+                <w:rFonts w:ascii="Roboto Light" w:hAnsi="Roboto Light"/>
+                <w:b w:val="0"/>
+                <w:sz w:val="22"/>
+                <w:szCs w:val="22"/>
+              </w:rPr>
+              <w:t>logado</w:t>
+            </w:r>
+            <w:proofErr w:type="spellEnd"/>
           </w:p>
         </w:tc>
       </w:tr>
@@ -21138,7 +21551,6 @@
                 <w:sz w:val="22"/>
                 <w:szCs w:val="22"/>
               </w:rPr>
-              <w:lastRenderedPageBreak/>
               <w:t>- Caso n</w:t>
             </w:r>
             <w:r>
@@ -21993,8 +22405,19 @@
                 <w:sz w:val="22"/>
                 <w:szCs w:val="22"/>
               </w:rPr>
-              <w:t>- Atendente deve estar logado</w:t>
-            </w:r>
+              <w:t xml:space="preserve">- Atendente deve estar </w:t>
+            </w:r>
+            <w:proofErr w:type="spellStart"/>
+            <w:r>
+              <w:rPr>
+                <w:rFonts w:ascii="Roboto Light" w:hAnsi="Roboto Light"/>
+                <w:b w:val="0"/>
+                <w:sz w:val="22"/>
+                <w:szCs w:val="22"/>
+              </w:rPr>
+              <w:t>logado</w:t>
+            </w:r>
+            <w:proofErr w:type="spellEnd"/>
           </w:p>
         </w:tc>
       </w:tr>
@@ -22121,7 +22544,27 @@
                 <w:sz w:val="22"/>
                 <w:szCs w:val="22"/>
               </w:rPr>
-              <w:t>4. São gerados automaticamente login e senha para o paciente</w:t>
+              <w:t xml:space="preserve">4. São gerados automaticamente </w:t>
+            </w:r>
+            <w:proofErr w:type="spellStart"/>
+            <w:r>
+              <w:rPr>
+                <w:rFonts w:ascii="Roboto Light" w:hAnsi="Roboto Light"/>
+                <w:b w:val="0"/>
+                <w:sz w:val="22"/>
+                <w:szCs w:val="22"/>
+              </w:rPr>
+              <w:t>login</w:t>
+            </w:r>
+            <w:proofErr w:type="spellEnd"/>
+            <w:r>
+              <w:rPr>
+                <w:rFonts w:ascii="Roboto Light" w:hAnsi="Roboto Light"/>
+                <w:b w:val="0"/>
+                <w:sz w:val="22"/>
+                <w:szCs w:val="22"/>
+              </w:rPr>
+              <w:t xml:space="preserve"> e senha para o paciente</w:t>
             </w:r>
           </w:p>
           <w:p>
@@ -22926,8 +23369,19 @@
                 <w:sz w:val="22"/>
                 <w:szCs w:val="22"/>
               </w:rPr>
-              <w:t>- Atendente deve estar logado</w:t>
-            </w:r>
+              <w:t xml:space="preserve">- Atendente deve estar </w:t>
+            </w:r>
+            <w:proofErr w:type="spellStart"/>
+            <w:r>
+              <w:rPr>
+                <w:rFonts w:ascii="Roboto Light" w:hAnsi="Roboto Light"/>
+                <w:b w:val="0"/>
+                <w:sz w:val="22"/>
+                <w:szCs w:val="22"/>
+              </w:rPr>
+              <w:t>logado</w:t>
+            </w:r>
+            <w:proofErr w:type="spellEnd"/>
           </w:p>
         </w:tc>
       </w:tr>
@@ -22957,7 +23411,6 @@
                 <w:sz w:val="22"/>
                 <w:szCs w:val="22"/>
               </w:rPr>
-              <w:lastRenderedPageBreak/>
               <w:t>Fluxo e eventos</w:t>
             </w:r>
           </w:p>
@@ -23924,8 +24377,19 @@
                 <w:sz w:val="22"/>
                 <w:szCs w:val="22"/>
               </w:rPr>
-              <w:t>- Atendente deve estar logado</w:t>
-            </w:r>
+              <w:t xml:space="preserve">- Atendente deve estar </w:t>
+            </w:r>
+            <w:proofErr w:type="spellStart"/>
+            <w:r>
+              <w:rPr>
+                <w:rFonts w:ascii="Roboto Light" w:hAnsi="Roboto Light"/>
+                <w:b w:val="0"/>
+                <w:sz w:val="22"/>
+                <w:szCs w:val="22"/>
+              </w:rPr>
+              <w:t>logado</w:t>
+            </w:r>
+            <w:proofErr w:type="spellEnd"/>
           </w:p>
         </w:tc>
       </w:tr>
@@ -24821,7 +25285,6 @@
                 <w:sz w:val="22"/>
                 <w:szCs w:val="22"/>
               </w:rPr>
-              <w:lastRenderedPageBreak/>
               <w:t>- Exame</w:t>
             </w:r>
             <w:r>
@@ -24863,7 +25326,6 @@
                 <w:sz w:val="22"/>
                 <w:szCs w:val="22"/>
               </w:rPr>
-              <w:lastRenderedPageBreak/>
               <w:t>Pré-condições</w:t>
             </w:r>
           </w:p>
@@ -24914,8 +25376,19 @@
                 <w:sz w:val="22"/>
                 <w:szCs w:val="22"/>
               </w:rPr>
-              <w:t>- Atendente deve estar logado</w:t>
-            </w:r>
+              <w:t xml:space="preserve">- Atendente deve estar </w:t>
+            </w:r>
+            <w:proofErr w:type="spellStart"/>
+            <w:r>
+              <w:rPr>
+                <w:rFonts w:ascii="Roboto Light" w:hAnsi="Roboto Light"/>
+                <w:b w:val="0"/>
+                <w:sz w:val="22"/>
+                <w:szCs w:val="22"/>
+              </w:rPr>
+              <w:t>logado</w:t>
+            </w:r>
+            <w:proofErr w:type="spellEnd"/>
           </w:p>
         </w:tc>
       </w:tr>
@@ -25938,8 +26411,19 @@
                 <w:sz w:val="22"/>
                 <w:szCs w:val="22"/>
               </w:rPr>
-              <w:t>- Atendente deve estar logado</w:t>
-            </w:r>
+              <w:t xml:space="preserve">- Atendente deve estar </w:t>
+            </w:r>
+            <w:proofErr w:type="spellStart"/>
+            <w:r>
+              <w:rPr>
+                <w:rFonts w:ascii="Roboto Light" w:hAnsi="Roboto Light"/>
+                <w:b w:val="0"/>
+                <w:sz w:val="22"/>
+                <w:szCs w:val="22"/>
+              </w:rPr>
+              <w:t>logado</w:t>
+            </w:r>
+            <w:proofErr w:type="spellEnd"/>
           </w:p>
         </w:tc>
       </w:tr>
@@ -26786,7 +27270,6 @@
                 <w:sz w:val="22"/>
                 <w:szCs w:val="22"/>
               </w:rPr>
-              <w:lastRenderedPageBreak/>
               <w:t>- Exame</w:t>
             </w:r>
             <w:r>
@@ -26848,7 +27331,6 @@
                 <w:sz w:val="22"/>
                 <w:szCs w:val="22"/>
               </w:rPr>
-              <w:lastRenderedPageBreak/>
               <w:t>Pré-condições</w:t>
             </w:r>
           </w:p>
@@ -26899,8 +27381,19 @@
                 <w:sz w:val="22"/>
                 <w:szCs w:val="22"/>
               </w:rPr>
-              <w:t>- Atendente deve estar logado</w:t>
-            </w:r>
+              <w:t xml:space="preserve">- Atendente deve estar </w:t>
+            </w:r>
+            <w:proofErr w:type="spellStart"/>
+            <w:r>
+              <w:rPr>
+                <w:rFonts w:ascii="Roboto Light" w:hAnsi="Roboto Light"/>
+                <w:b w:val="0"/>
+                <w:sz w:val="22"/>
+                <w:szCs w:val="22"/>
+              </w:rPr>
+              <w:t>logado</w:t>
+            </w:r>
+            <w:proofErr w:type="spellEnd"/>
           </w:p>
         </w:tc>
       </w:tr>
@@ -27780,8 +28273,6 @@
               </w:rPr>
               <w:t>Paciente</w:t>
             </w:r>
-            <w:bookmarkStart w:id="14" w:name="_GoBack"/>
-            <w:bookmarkEnd w:id="14"/>
           </w:p>
           <w:p>
             <w:pPr>
@@ -27911,8 +28402,19 @@
                 <w:sz w:val="22"/>
                 <w:szCs w:val="22"/>
               </w:rPr>
-              <w:t>- Atendente deve estar logado</w:t>
-            </w:r>
+              <w:t xml:space="preserve">- Atendente deve estar </w:t>
+            </w:r>
+            <w:proofErr w:type="spellStart"/>
+            <w:r>
+              <w:rPr>
+                <w:rFonts w:ascii="Roboto Light" w:hAnsi="Roboto Light"/>
+                <w:b w:val="0"/>
+                <w:sz w:val="22"/>
+                <w:szCs w:val="22"/>
+              </w:rPr>
+              <w:t>logado</w:t>
+            </w:r>
+            <w:proofErr w:type="spellEnd"/>
           </w:p>
         </w:tc>
       </w:tr>
@@ -28500,7 +29002,6 @@
                 <w:sz w:val="22"/>
                 <w:szCs w:val="22"/>
               </w:rPr>
-              <w:lastRenderedPageBreak/>
               <w:t>Referências</w:t>
             </w:r>
           </w:p>
@@ -28939,8 +29440,19 @@
                 <w:sz w:val="22"/>
                 <w:szCs w:val="22"/>
               </w:rPr>
-              <w:t>- Analista deve estar logado</w:t>
-            </w:r>
+              <w:t xml:space="preserve">- Analista deve estar </w:t>
+            </w:r>
+            <w:proofErr w:type="spellStart"/>
+            <w:r>
+              <w:rPr>
+                <w:rFonts w:ascii="Roboto Light" w:hAnsi="Roboto Light"/>
+                <w:b w:val="0"/>
+                <w:sz w:val="22"/>
+                <w:szCs w:val="22"/>
+              </w:rPr>
+              <w:t>logado</w:t>
+            </w:r>
+            <w:proofErr w:type="spellEnd"/>
           </w:p>
         </w:tc>
       </w:tr>
@@ -29927,8 +30439,19 @@
                 <w:sz w:val="22"/>
                 <w:szCs w:val="22"/>
               </w:rPr>
-              <w:t>- Analista deve estar logado</w:t>
-            </w:r>
+              <w:t xml:space="preserve">- Analista deve estar </w:t>
+            </w:r>
+            <w:proofErr w:type="spellStart"/>
+            <w:r>
+              <w:rPr>
+                <w:rFonts w:ascii="Roboto Light" w:hAnsi="Roboto Light"/>
+                <w:b w:val="0"/>
+                <w:sz w:val="22"/>
+                <w:szCs w:val="22"/>
+              </w:rPr>
+              <w:t>logado</w:t>
+            </w:r>
+            <w:proofErr w:type="spellEnd"/>
           </w:p>
         </w:tc>
       </w:tr>
@@ -30877,8 +31400,19 @@
                 <w:sz w:val="22"/>
                 <w:szCs w:val="22"/>
               </w:rPr>
-              <w:t>- Analista deve estar logado</w:t>
-            </w:r>
+              <w:t xml:space="preserve">- Analista deve estar </w:t>
+            </w:r>
+            <w:proofErr w:type="spellStart"/>
+            <w:r>
+              <w:rPr>
+                <w:rFonts w:ascii="Roboto Light" w:hAnsi="Roboto Light"/>
+                <w:b w:val="0"/>
+                <w:sz w:val="22"/>
+                <w:szCs w:val="22"/>
+              </w:rPr>
+              <w:t>logado</w:t>
+            </w:r>
+            <w:proofErr w:type="spellEnd"/>
           </w:p>
         </w:tc>
       </w:tr>
@@ -31837,8 +32371,19 @@
                 <w:sz w:val="22"/>
                 <w:szCs w:val="22"/>
               </w:rPr>
-              <w:t>- Analista deve estar logado</w:t>
-            </w:r>
+              <w:t xml:space="preserve">- Analista deve estar </w:t>
+            </w:r>
+            <w:proofErr w:type="spellStart"/>
+            <w:r>
+              <w:rPr>
+                <w:rFonts w:ascii="Roboto Light" w:hAnsi="Roboto Light"/>
+                <w:b w:val="0"/>
+                <w:sz w:val="22"/>
+                <w:szCs w:val="22"/>
+              </w:rPr>
+              <w:t>logado</w:t>
+            </w:r>
+            <w:proofErr w:type="spellEnd"/>
           </w:p>
         </w:tc>
       </w:tr>
@@ -32105,7 +32650,6 @@
                 <w:sz w:val="22"/>
                 <w:szCs w:val="22"/>
               </w:rPr>
-              <w:lastRenderedPageBreak/>
               <w:t>Saídas e Pós-condições</w:t>
             </w:r>
           </w:p>
@@ -32764,8 +33308,19 @@
                 <w:sz w:val="22"/>
                 <w:szCs w:val="22"/>
               </w:rPr>
-              <w:t>- Médico deve estar logado</w:t>
-            </w:r>
+              <w:t xml:space="preserve">- Médico deve estar </w:t>
+            </w:r>
+            <w:proofErr w:type="spellStart"/>
+            <w:r>
+              <w:rPr>
+                <w:rFonts w:ascii="Roboto Light" w:hAnsi="Roboto Light"/>
+                <w:b w:val="0"/>
+                <w:sz w:val="22"/>
+                <w:szCs w:val="22"/>
+              </w:rPr>
+              <w:t>logado</w:t>
+            </w:r>
+            <w:proofErr w:type="spellEnd"/>
           </w:p>
         </w:tc>
       </w:tr>
@@ -33577,8 +34132,19 @@
                 <w:sz w:val="22"/>
                 <w:szCs w:val="22"/>
               </w:rPr>
-              <w:t>- Paciente deve estar logado</w:t>
-            </w:r>
+              <w:t xml:space="preserve">- Paciente deve estar </w:t>
+            </w:r>
+            <w:proofErr w:type="spellStart"/>
+            <w:r>
+              <w:rPr>
+                <w:rFonts w:ascii="Roboto Light" w:hAnsi="Roboto Light"/>
+                <w:b w:val="0"/>
+                <w:sz w:val="22"/>
+                <w:szCs w:val="22"/>
+              </w:rPr>
+              <w:t>logado</w:t>
+            </w:r>
+            <w:proofErr w:type="spellEnd"/>
           </w:p>
         </w:tc>
       </w:tr>
@@ -33899,7 +34465,6 @@
                 <w:sz w:val="22"/>
                 <w:szCs w:val="22"/>
               </w:rPr>
-              <w:lastRenderedPageBreak/>
               <w:t>Identificação</w:t>
             </w:r>
           </w:p>
@@ -34383,8 +34948,19 @@
                 <w:sz w:val="22"/>
                 <w:szCs w:val="22"/>
               </w:rPr>
-              <w:t>- Login</w:t>
-            </w:r>
+              <w:t xml:space="preserve">- </w:t>
+            </w:r>
+            <w:proofErr w:type="spellStart"/>
+            <w:r>
+              <w:rPr>
+                <w:rFonts w:ascii="Roboto Light" w:hAnsi="Roboto Light"/>
+                <w:b w:val="0"/>
+                <w:sz w:val="22"/>
+                <w:szCs w:val="22"/>
+              </w:rPr>
+              <w:t>Login</w:t>
+            </w:r>
+            <w:proofErr w:type="spellEnd"/>
           </w:p>
           <w:p>
             <w:pPr>
@@ -34536,8 +35112,19 @@
                 <w:sz w:val="22"/>
                 <w:szCs w:val="22"/>
               </w:rPr>
-              <w:t>Usuário acessa página de login</w:t>
-            </w:r>
+              <w:t xml:space="preserve">Usuário acessa página de </w:t>
+            </w:r>
+            <w:proofErr w:type="spellStart"/>
+            <w:r>
+              <w:rPr>
+                <w:rFonts w:ascii="Roboto Light" w:hAnsi="Roboto Light"/>
+                <w:b w:val="0"/>
+                <w:sz w:val="22"/>
+                <w:szCs w:val="22"/>
+              </w:rPr>
+              <w:t>login</w:t>
+            </w:r>
+            <w:proofErr w:type="spellEnd"/>
           </w:p>
           <w:p>
             <w:pPr>
@@ -34557,7 +35144,29 @@
                 <w:sz w:val="22"/>
                 <w:szCs w:val="22"/>
               </w:rPr>
-              <w:t>2. Informa seu login e senha</w:t>
+              <w:t xml:space="preserve">2. Informa seu </w:t>
+            </w:r>
+            <w:proofErr w:type="spellStart"/>
+            <w:r>
+              <w:rPr>
+                <w:rFonts w:ascii="Roboto Light" w:hAnsi="Roboto Light"/>
+                <w:b w:val="0"/>
+                <w:bCs w:val="0"/>
+                <w:sz w:val="22"/>
+                <w:szCs w:val="22"/>
+              </w:rPr>
+              <w:t>login</w:t>
+            </w:r>
+            <w:proofErr w:type="spellEnd"/>
+            <w:r>
+              <w:rPr>
+                <w:rFonts w:ascii="Roboto Light" w:hAnsi="Roboto Light"/>
+                <w:b w:val="0"/>
+                <w:bCs w:val="0"/>
+                <w:sz w:val="22"/>
+                <w:szCs w:val="22"/>
+              </w:rPr>
+              <w:t xml:space="preserve"> e senha</w:t>
             </w:r>
           </w:p>
           <w:p>
@@ -34684,14 +35293,25 @@
               </w:rPr>
               <w:t xml:space="preserve">- Caso </w:t>
             </w:r>
-            <w:r>
-              <w:rPr>
-                <w:rFonts w:ascii="Roboto Light" w:hAnsi="Roboto Light"/>
-                <w:b w:val="0"/>
-                <w:sz w:val="22"/>
-                <w:szCs w:val="22"/>
-              </w:rPr>
-              <w:t>login ou senha, estejam incorretos, é pedido ao usuário que informe os dados corretos</w:t>
+            <w:proofErr w:type="spellStart"/>
+            <w:r>
+              <w:rPr>
+                <w:rFonts w:ascii="Roboto Light" w:hAnsi="Roboto Light"/>
+                <w:b w:val="0"/>
+                <w:sz w:val="22"/>
+                <w:szCs w:val="22"/>
+              </w:rPr>
+              <w:t>login</w:t>
+            </w:r>
+            <w:proofErr w:type="spellEnd"/>
+            <w:r>
+              <w:rPr>
+                <w:rFonts w:ascii="Roboto Light" w:hAnsi="Roboto Light"/>
+                <w:b w:val="0"/>
+                <w:sz w:val="22"/>
+                <w:szCs w:val="22"/>
+              </w:rPr>
+              <w:t xml:space="preserve"> ou senha, estejam incorretos, é pedido ao usuário que informe os dados corretos</w:t>
             </w:r>
           </w:p>
         </w:tc>
@@ -35393,8 +36013,20 @@
                 <w:sz w:val="22"/>
                 <w:szCs w:val="22"/>
               </w:rPr>
-              <w:t>3. Usuário é deslogado do sistema e retorna para a página de login</w:t>
-            </w:r>
+              <w:t xml:space="preserve">3. Usuário é deslogado do sistema e retorna para a página de </w:t>
+            </w:r>
+            <w:proofErr w:type="spellStart"/>
+            <w:r>
+              <w:rPr>
+                <w:rFonts w:ascii="Roboto Light" w:hAnsi="Roboto Light"/>
+                <w:b w:val="0"/>
+                <w:bCs w:val="0"/>
+                <w:sz w:val="22"/>
+                <w:szCs w:val="22"/>
+              </w:rPr>
+              <w:t>login</w:t>
+            </w:r>
+            <w:proofErr w:type="spellEnd"/>
           </w:p>
         </w:tc>
       </w:tr>
@@ -35479,6 +36111,16 @@
         </w:tc>
       </w:tr>
     </w:tbl>
+    <w:p/>
+    <w:p/>
+    <w:p/>
+    <w:p/>
+    <w:p/>
+    <w:p/>
+    <w:p/>
+    <w:p/>
+    <w:p/>
+    <w:p/>
     <w:p/>
     <w:p/>
     <w:p>
@@ -35498,7 +36140,62 @@
     </w:p>
     <w:p/>
     <w:p/>
-    <w:p/>
+    <w:p>
+      <w:r>
+        <w:rPr>
+          <w:noProof/>
+          <w:lang w:val="en-US"/>
+        </w:rPr>
+        <w:drawing>
+          <wp:inline distT="0" distB="0" distL="0" distR="0" wp14:anchorId="7029BA4E" wp14:editId="670B4B7E">
+            <wp:extent cx="5253567" cy="4732655"/>
+            <wp:effectExtent l="0" t="0" r="4445" b="0"/>
+            <wp:docPr id="1" name="Picture 1"/>
+            <wp:cNvGraphicFramePr>
+              <a:graphicFrameLocks xmlns:a="http://schemas.openxmlformats.org/drawingml/2006/main" noChangeAspect="1"/>
+            </wp:cNvGraphicFramePr>
+            <a:graphic xmlns:a="http://schemas.openxmlformats.org/drawingml/2006/main">
+              <a:graphicData uri="http://schemas.openxmlformats.org/drawingml/2006/picture">
+                <pic:pic xmlns:pic="http://schemas.openxmlformats.org/drawingml/2006/picture">
+                  <pic:nvPicPr>
+                    <pic:cNvPr id="0" name="Captura de Tela 2013-02-20 às 00.21.20.png"/>
+                    <pic:cNvPicPr/>
+                  </pic:nvPicPr>
+                  <pic:blipFill rotWithShape="1">
+                    <a:blip r:embed="rId9">
+                      <a:extLst>
+                        <a:ext uri="{28A0092B-C50C-407E-A947-70E740481C1C}">
+                          <a14:useLocalDpi xmlns:a14="http://schemas.microsoft.com/office/drawing/2010/main" val="0"/>
+                        </a:ext>
+                      </a:extLst>
+                    </a:blip>
+                    <a:srcRect l="321"/>
+                    <a:stretch/>
+                  </pic:blipFill>
+                  <pic:spPr bwMode="auto">
+                    <a:xfrm>
+                      <a:off x="0" y="0"/>
+                      <a:ext cx="5253567" cy="4732655"/>
+                    </a:xfrm>
+                    <a:prstGeom prst="rect">
+                      <a:avLst/>
+                    </a:prstGeom>
+                    <a:ln>
+                      <a:noFill/>
+                    </a:ln>
+                    <a:extLst>
+                      <a:ext uri="{53640926-AAD7-44d8-BBD7-CCE9431645EC}">
+                        <a14:shadowObscured xmlns:a14="http://schemas.microsoft.com/office/drawing/2010/main"/>
+                      </a:ext>
+                    </a:extLst>
+                  </pic:spPr>
+                </pic:pic>
+              </a:graphicData>
+            </a:graphic>
+          </wp:inline>
+        </w:drawing>
+      </w:r>
+    </w:p>
     <w:p/>
     <w:p/>
     <w:p/>
@@ -44774,7 +45471,7 @@
 </file>
 
 <file path=customXml/itemProps1.xml><?xml version="1.0" encoding="utf-8"?>
-<ds:datastoreItem xmlns:ds="http://schemas.openxmlformats.org/officeDocument/2006/customXml" ds:itemID="{FE2B63C2-D3D0-2945-99B8-7B07CBCDFD31}">
+<ds:datastoreItem xmlns:ds="http://schemas.openxmlformats.org/officeDocument/2006/customXml" ds:itemID="{1F753D28-3131-C748-AE88-3493476E8C60}">
   <ds:schemaRefs>
     <ds:schemaRef ds:uri="http://schemas.openxmlformats.org/officeDocument/2006/bibliography"/>
   </ds:schemaRefs>

</xml_diff>